<commit_message>
README und PDF hinzugefügt
</commit_message>
<xml_diff>
--- a/report/Projektarbeit.docx
+++ b/report/Projektarbeit.docx
@@ -110,6 +110,9 @@
       </w:pPr>
       <w:r>
         <w:t>Paul Gib, Matrikelnummer:</w:t>
+      </w:r>
+      <w:r>
+        <w:t xml:space="preserve"> 432002</w:t>
       </w:r>
     </w:p>
     <w:p>
@@ -188,24 +191,64 @@
         <w:t xml:space="preserve"> </w:t>
       </w:r>
       <w:r>
-        <w:t>Bibliotheken pandas und numpy verwendet. Die grafische Darstellung der</w:t>
-      </w:r>
-      <w:r>
-        <w:t xml:space="preserve"> </w:t>
-      </w:r>
-      <w:r>
-        <w:t>Ergebnisse erfolgt mit matplotlib. Ergänzende statistische Kennzahlen werden</w:t>
-      </w:r>
-      <w:r>
-        <w:t xml:space="preserve"> </w:t>
-      </w:r>
-      <w:r>
-        <w:t>mithilfe von scipy berechnet.</w:t>
-      </w:r>
-    </w:p>
-    <w:p>
-      <w:r>
-        <w:t>Alle Auswertungen werden in Jupyter Notebooks durchgeführt. Die Rohdaten,</w:t>
+        <w:t xml:space="preserve">Bibliotheken </w:t>
+      </w:r>
+      <w:proofErr w:type="spellStart"/>
+      <w:r>
+        <w:t>pandas</w:t>
+      </w:r>
+      <w:proofErr w:type="spellEnd"/>
+      <w:r>
+        <w:t xml:space="preserve"> und </w:t>
+      </w:r>
+      <w:proofErr w:type="spellStart"/>
+      <w:r>
+        <w:t>numpy</w:t>
+      </w:r>
+      <w:proofErr w:type="spellEnd"/>
+      <w:r>
+        <w:t xml:space="preserve"> verwendet. Die grafische Darstellung der</w:t>
+      </w:r>
+      <w:r>
+        <w:t xml:space="preserve"> </w:t>
+      </w:r>
+      <w:r>
+        <w:t xml:space="preserve">Ergebnisse erfolgt mit </w:t>
+      </w:r>
+      <w:proofErr w:type="spellStart"/>
+      <w:r>
+        <w:t>matplotlib</w:t>
+      </w:r>
+      <w:proofErr w:type="spellEnd"/>
+      <w:r>
+        <w:t>. Ergänzende statistische Kennzahlen werden</w:t>
+      </w:r>
+      <w:r>
+        <w:t xml:space="preserve"> </w:t>
+      </w:r>
+      <w:r>
+        <w:t xml:space="preserve">mithilfe von </w:t>
+      </w:r>
+      <w:proofErr w:type="spellStart"/>
+      <w:r>
+        <w:t>scipy</w:t>
+      </w:r>
+      <w:proofErr w:type="spellEnd"/>
+      <w:r>
+        <w:t xml:space="preserve"> berechnet.</w:t>
+      </w:r>
+    </w:p>
+    <w:p>
+      <w:r>
+        <w:t xml:space="preserve">Alle Auswertungen werden in </w:t>
+      </w:r>
+      <w:proofErr w:type="spellStart"/>
+      <w:r>
+        <w:t>Jupyter</w:t>
+      </w:r>
+      <w:proofErr w:type="spellEnd"/>
+      <w:r>
+        <w:t xml:space="preserve"> Notebooks durchgeführt. Die Rohdaten,</w:t>
       </w:r>
       <w:r>
         <w:t xml:space="preserve"> </w:t>
@@ -265,7 +308,23 @@
     </w:p>
     <w:p>
       <w:r>
-        <w:t>Der vorliegende Datensatz umfasst 49 Beobachtungen und enthält zwei Variablen. Die Variable Bodennutzungsarten beschreibt verschiedene landwirtschaftliche Nutzungsformen in kategorialer Form. Die Variable Landwirtschaftliche Betriebe Anzahl gibt die Anzahl der landwirtschaftlichen Betriebe pro Bodennutzungsart an. Die Daten liegen als CSV-Datei vor und werden mit Python (pandas) ausgewertet.</w:t>
+        <w:t xml:space="preserve">Der vorliegende Datensatz umfasst 49 Beobachtungen und enthält zwei Variablen. Die Variable </w:t>
+      </w:r>
+      <w:proofErr w:type="gramStart"/>
+      <w:r>
+        <w:t>Bodennutzungsarten</w:t>
+      </w:r>
+      <w:proofErr w:type="gramEnd"/>
+      <w:r>
+        <w:t xml:space="preserve"> beschreibt verschiedene landwirtschaftliche Nutzungsformen in kategorialer Form. Die Variable Landwirtschaftliche Betriebe Anzahl gibt die Anzahl der landwirtschaftlichen Betriebe pro Bodennutzungsart an. Die Daten liegen als CSV-Datei vor und werden mit Python (</w:t>
+      </w:r>
+      <w:proofErr w:type="spellStart"/>
+      <w:r>
+        <w:t>pandas</w:t>
+      </w:r>
+      <w:proofErr w:type="spellEnd"/>
+      <w:r>
+        <w:t>) ausgewertet.</w:t>
       </w:r>
     </w:p>
     <w:p>
@@ -333,6 +392,7 @@
         </w:numPr>
       </w:pPr>
       <w:r>
+        <w:lastRenderedPageBreak/>
         <w:t>Lage- und Streuungsparameter</w:t>
       </w:r>
     </w:p>
@@ -409,24 +469,14 @@
       <w:r>
         <w:t xml:space="preserve">Abbildung </w:t>
       </w:r>
-      <w:r>
-        <w:fldChar w:fldCharType="begin"/>
-      </w:r>
-      <w:r>
-        <w:instrText xml:space="preserve"> SEQ Abbildung \* ARABIC </w:instrText>
-      </w:r>
-      <w:r>
-        <w:fldChar w:fldCharType="separate"/>
-      </w:r>
-      <w:r>
-        <w:rPr>
-          <w:noProof/>
-        </w:rPr>
-        <w:t>1</w:t>
-      </w:r>
-      <w:r>
-        <w:fldChar w:fldCharType="end"/>
-      </w:r>
+      <w:fldSimple w:instr=" SEQ Abbildung \* ARABIC ">
+        <w:r>
+          <w:rPr>
+            <w:noProof/>
+          </w:rPr>
+          <w:t>1</w:t>
+        </w:r>
+      </w:fldSimple>
       <w:r>
         <w:t>Lageparameter Betriebe</w:t>
       </w:r>
@@ -542,24 +592,14 @@
       <w:r>
         <w:t xml:space="preserve">Abbildung </w:t>
       </w:r>
-      <w:r>
-        <w:fldChar w:fldCharType="begin"/>
-      </w:r>
-      <w:r>
-        <w:instrText xml:space="preserve"> SEQ Abbildung \* ARABIC </w:instrText>
-      </w:r>
-      <w:r>
-        <w:fldChar w:fldCharType="separate"/>
-      </w:r>
-      <w:r>
-        <w:rPr>
-          <w:noProof/>
-        </w:rPr>
-        <w:t>2</w:t>
-      </w:r>
-      <w:r>
-        <w:fldChar w:fldCharType="end"/>
-      </w:r>
+      <w:fldSimple w:instr=" SEQ Abbildung \* ARABIC ">
+        <w:r>
+          <w:rPr>
+            <w:noProof/>
+          </w:rPr>
+          <w:t>2</w:t>
+        </w:r>
+      </w:fldSimple>
       <w:r>
         <w:t xml:space="preserve"> Lageparameter Bodennutzung</w:t>
       </w:r>
@@ -646,24 +686,14 @@
       <w:r>
         <w:t xml:space="preserve">Abbildung </w:t>
       </w:r>
-      <w:r>
-        <w:fldChar w:fldCharType="begin"/>
-      </w:r>
-      <w:r>
-        <w:instrText xml:space="preserve"> SEQ Abbildung \* ARABIC </w:instrText>
-      </w:r>
-      <w:r>
-        <w:fldChar w:fldCharType="separate"/>
-      </w:r>
-      <w:r>
-        <w:rPr>
-          <w:noProof/>
-        </w:rPr>
-        <w:t>3</w:t>
-      </w:r>
-      <w:r>
-        <w:fldChar w:fldCharType="end"/>
-      </w:r>
+      <w:fldSimple w:instr=" SEQ Abbildung \* ARABIC ">
+        <w:r>
+          <w:rPr>
+            <w:noProof/>
+          </w:rPr>
+          <w:t>3</w:t>
+        </w:r>
+      </w:fldSimple>
       <w:r>
         <w:t xml:space="preserve"> Spannweite Betriebe</w:t>
       </w:r>
@@ -677,6 +707,7 @@
           <w:b/>
           <w:bCs/>
         </w:rPr>
+        <w:lastRenderedPageBreak/>
         <w:t>Interpretation</w:t>
       </w:r>
       <w:r>
@@ -773,24 +804,14 @@
       <w:r>
         <w:t xml:space="preserve">Abbildung </w:t>
       </w:r>
-      <w:r>
-        <w:fldChar w:fldCharType="begin"/>
-      </w:r>
-      <w:r>
-        <w:instrText xml:space="preserve"> SEQ Abbildung \* ARABIC </w:instrText>
-      </w:r>
-      <w:r>
-        <w:fldChar w:fldCharType="separate"/>
-      </w:r>
-      <w:r>
-        <w:rPr>
-          <w:noProof/>
-        </w:rPr>
-        <w:t>4</w:t>
-      </w:r>
-      <w:r>
-        <w:fldChar w:fldCharType="end"/>
-      </w:r>
+      <w:fldSimple w:instr=" SEQ Abbildung \* ARABIC ">
+        <w:r>
+          <w:rPr>
+            <w:noProof/>
+          </w:rPr>
+          <w:t>4</w:t>
+        </w:r>
+      </w:fldSimple>
       <w:r>
         <w:t xml:space="preserve"> Mittlere Abweichung Betriebe</w:t>
       </w:r>
@@ -906,24 +927,14 @@
       <w:r>
         <w:t xml:space="preserve">Abbildung </w:t>
       </w:r>
-      <w:r>
-        <w:fldChar w:fldCharType="begin"/>
-      </w:r>
-      <w:r>
-        <w:instrText xml:space="preserve"> SEQ Abbildung \* ARABIC </w:instrText>
-      </w:r>
-      <w:r>
-        <w:fldChar w:fldCharType="separate"/>
-      </w:r>
-      <w:r>
-        <w:rPr>
-          <w:noProof/>
-        </w:rPr>
-        <w:t>5</w:t>
-      </w:r>
-      <w:r>
-        <w:fldChar w:fldCharType="end"/>
-      </w:r>
+      <w:fldSimple w:instr=" SEQ Abbildung \* ARABIC ">
+        <w:r>
+          <w:rPr>
+            <w:noProof/>
+          </w:rPr>
+          <w:t>5</w:t>
+        </w:r>
+      </w:fldSimple>
       <w:r>
         <w:t xml:space="preserve"> Stichprobenvarianz Betriebe</w:t>
       </w:r>
@@ -971,15 +982,32 @@
         <w:pStyle w:val="berschrift4"/>
       </w:pPr>
       <w:r>
-        <w:t>Lage- und Streuungsparameter: Quartile und Dezile</w:t>
-      </w:r>
-    </w:p>
-    <w:p>
-      <w:pPr>
-        <w:ind w:left="708"/>
-      </w:pPr>
-      <w:r>
-        <w:t>Zur detaillierten Beschreibung der Verteilung werden die Quartile und Dezile der metrischen Variable berechnet.</w:t>
+        <w:lastRenderedPageBreak/>
+        <w:t xml:space="preserve">Lage- und Streuungsparameter: </w:t>
+      </w:r>
+      <w:proofErr w:type="spellStart"/>
+      <w:r>
+        <w:t>Quartile</w:t>
+      </w:r>
+      <w:proofErr w:type="spellEnd"/>
+      <w:r>
+        <w:t xml:space="preserve"> und Dezile</w:t>
+      </w:r>
+    </w:p>
+    <w:p>
+      <w:pPr>
+        <w:ind w:left="708"/>
+      </w:pPr>
+      <w:r>
+        <w:t xml:space="preserve">Zur detaillierten Beschreibung der Verteilung werden die </w:t>
+      </w:r>
+      <w:proofErr w:type="spellStart"/>
+      <w:r>
+        <w:t>Quartile</w:t>
+      </w:r>
+      <w:proofErr w:type="spellEnd"/>
+      <w:r>
+        <w:t xml:space="preserve"> und Dezile der metrischen Variable berechnet.</w:t>
       </w:r>
     </w:p>
     <w:p>
@@ -1042,26 +1070,24 @@
       <w:r>
         <w:t xml:space="preserve">Abbildung </w:t>
       </w:r>
-      <w:r>
-        <w:fldChar w:fldCharType="begin"/>
-      </w:r>
-      <w:r>
-        <w:instrText xml:space="preserve"> SEQ Abbildung \* ARABIC </w:instrText>
-      </w:r>
-      <w:r>
-        <w:fldChar w:fldCharType="separate"/>
-      </w:r>
-      <w:r>
-        <w:rPr>
-          <w:noProof/>
-        </w:rPr>
-        <w:t>6</w:t>
-      </w:r>
-      <w:r>
-        <w:fldChar w:fldCharType="end"/>
-      </w:r>
-      <w:r>
-        <w:t xml:space="preserve"> Quartile und Dezile</w:t>
+      <w:fldSimple w:instr=" SEQ Abbildung \* ARABIC ">
+        <w:r>
+          <w:rPr>
+            <w:noProof/>
+          </w:rPr>
+          <w:t>6</w:t>
+        </w:r>
+      </w:fldSimple>
+      <w:r>
+        <w:t xml:space="preserve"> </w:t>
+      </w:r>
+      <w:proofErr w:type="spellStart"/>
+      <w:r>
+        <w:t>Quartile</w:t>
+      </w:r>
+      <w:proofErr w:type="spellEnd"/>
+      <w:r>
+        <w:t xml:space="preserve"> und Dezile</w:t>
       </w:r>
     </w:p>
     <w:p>
@@ -1076,7 +1102,15 @@
         <w:t>Interpretation</w:t>
       </w:r>
       <w:r>
-        <w:t>: Die Quartile und Dezile verdeutlichen die starke Konzentration der Daten im unteren Wertebereich. Ein Großteil der Beobachtungen liegt deutlich unterhalb des arithmetischen Mittelwertes, was die rechtsschiefe Verteilung bestätigt.</w:t>
+        <w:t xml:space="preserve">: Die </w:t>
+      </w:r>
+      <w:proofErr w:type="spellStart"/>
+      <w:r>
+        <w:t>Quartile</w:t>
+      </w:r>
+      <w:proofErr w:type="spellEnd"/>
+      <w:r>
+        <w:t xml:space="preserve"> und Dezile verdeutlichen die starke Konzentration der Daten im unteren Wertebereich. Ein Großteil der Beobachtungen liegt deutlich unterhalb des arithmetischen Mittelwertes, was die rechtsschiefe Verteilung bestätigt.</w:t>
       </w:r>
     </w:p>
     <w:p>
@@ -1154,24 +1188,14 @@
       <w:r>
         <w:t xml:space="preserve">Abbildung </w:t>
       </w:r>
-      <w:r>
-        <w:fldChar w:fldCharType="begin"/>
-      </w:r>
-      <w:r>
-        <w:instrText xml:space="preserve"> SEQ Abbildung \* ARABIC </w:instrText>
-      </w:r>
-      <w:r>
-        <w:fldChar w:fldCharType="separate"/>
-      </w:r>
-      <w:r>
-        <w:rPr>
-          <w:noProof/>
-        </w:rPr>
-        <w:t>7</w:t>
-      </w:r>
-      <w:r>
-        <w:fldChar w:fldCharType="end"/>
-      </w:r>
+      <w:fldSimple w:instr=" SEQ Abbildung \* ARABIC ">
+        <w:r>
+          <w:rPr>
+            <w:noProof/>
+          </w:rPr>
+          <w:t>7</w:t>
+        </w:r>
+      </w:fldSimple>
       <w:r>
         <w:t xml:space="preserve"> Quartilsabstand</w:t>
       </w:r>
@@ -1188,7 +1212,15 @@
         <w:t>Interpretation</w:t>
       </w:r>
       <w:r>
-        <w:t>: Der Quartilsabstand zeigt, dass die mittleren 50 % der Werte vergleichsweise eng beieinander liegen, während die Gesamtstreuung stark durch Ausreißer beeinflusst wird.</w:t>
+        <w:t xml:space="preserve">: Der Quartilsabstand zeigt, dass die mittleren 50 % der </w:t>
+      </w:r>
+      <w:proofErr w:type="gramStart"/>
+      <w:r>
+        <w:t>Werte vergleichsweise</w:t>
+      </w:r>
+      <w:proofErr w:type="gramEnd"/>
+      <w:r>
+        <w:t xml:space="preserve"> eng beieinander liegen, während die Gesamtstreuung stark durch Ausreißer beeinflusst wird.</w:t>
       </w:r>
     </w:p>
     <w:p>
@@ -1208,6 +1240,7 @@
         </w:numPr>
       </w:pPr>
       <w:r>
+        <w:lastRenderedPageBreak/>
         <w:t>Grafische Darstellung</w:t>
       </w:r>
     </w:p>
@@ -1235,7 +1268,15 @@
     </w:p>
     <w:p>
       <w:r>
-        <w:t>Zur Analyse der Verteilung der Anzahl landwirtschaftlicher Betriebe werden Box-Whisker Plots verwendet. Aufgrund der stark rechtsschiefen Verteilung werden zwei Darstellungen betrachtet: eine vollständige Darstellung inklusive Ausreißern sowie eine ergänzende Darstellung ohne Ausreißer zur besseren Sichtbarkeit des zentralen Datenbereichs.</w:t>
+        <w:t xml:space="preserve">Zur Analyse der Verteilung der Anzahl landwirtschaftlicher Betriebe werden Box-Whisker Plots verwendet. Aufgrund der stark rechtsschiefen Verteilung werden zwei Darstellungen betrachtet: eine vollständige Darstellung </w:t>
+      </w:r>
+      <w:proofErr w:type="gramStart"/>
+      <w:r>
+        <w:t>inklusive Ausreißern</w:t>
+      </w:r>
+      <w:proofErr w:type="gramEnd"/>
+      <w:r>
+        <w:t xml:space="preserve"> sowie eine ergänzende Darstellung ohne Ausreißer zur besseren Sichtbarkeit des zentralen Datenbereichs.</w:t>
       </w:r>
     </w:p>
     <w:p>
@@ -1296,24 +1337,14 @@
       <w:r>
         <w:t xml:space="preserve">Abbildung </w:t>
       </w:r>
-      <w:r>
-        <w:fldChar w:fldCharType="begin"/>
-      </w:r>
-      <w:r>
-        <w:instrText xml:space="preserve"> SEQ Abbildung \* ARABIC </w:instrText>
-      </w:r>
-      <w:r>
-        <w:fldChar w:fldCharType="separate"/>
-      </w:r>
-      <w:r>
-        <w:rPr>
-          <w:noProof/>
-        </w:rPr>
-        <w:t>8</w:t>
-      </w:r>
-      <w:r>
-        <w:fldChar w:fldCharType="end"/>
-      </w:r>
+      <w:fldSimple w:instr=" SEQ Abbildung \* ARABIC ">
+        <w:r>
+          <w:rPr>
+            <w:noProof/>
+          </w:rPr>
+          <w:t>8</w:t>
+        </w:r>
+      </w:fldSimple>
       <w:r>
         <w:t xml:space="preserve"> Box-Whisker-Plot mit Ausreißern</w:t>
       </w:r>
@@ -1376,24 +1407,14 @@
       <w:r>
         <w:t xml:space="preserve">Abbildung </w:t>
       </w:r>
-      <w:r>
-        <w:fldChar w:fldCharType="begin"/>
-      </w:r>
-      <w:r>
-        <w:instrText xml:space="preserve"> SEQ Abbildung \* ARABIC </w:instrText>
-      </w:r>
-      <w:r>
-        <w:fldChar w:fldCharType="separate"/>
-      </w:r>
-      <w:r>
-        <w:rPr>
-          <w:noProof/>
-        </w:rPr>
-        <w:t>9</w:t>
-      </w:r>
-      <w:r>
-        <w:fldChar w:fldCharType="end"/>
-      </w:r>
+      <w:fldSimple w:instr=" SEQ Abbildung \* ARABIC ">
+        <w:r>
+          <w:rPr>
+            <w:noProof/>
+          </w:rPr>
+          <w:t>9</w:t>
+        </w:r>
+      </w:fldSimple>
       <w:r>
         <w:t xml:space="preserve"> </w:t>
       </w:r>
@@ -1466,6 +1487,7 @@
         <w:rPr>
           <w:noProof/>
         </w:rPr>
+        <w:lastRenderedPageBreak/>
         <w:drawing>
           <wp:inline distT="0" distB="0" distL="0" distR="0" wp14:anchorId="45C5A50D" wp14:editId="144D82E1">
             <wp:extent cx="5760720" cy="2059305"/>
@@ -1516,24 +1538,14 @@
       <w:r>
         <w:t xml:space="preserve">Abbildung </w:t>
       </w:r>
-      <w:r>
-        <w:fldChar w:fldCharType="begin"/>
-      </w:r>
-      <w:r>
-        <w:instrText xml:space="preserve"> SEQ Abbildung \* ARABIC </w:instrText>
-      </w:r>
-      <w:r>
-        <w:fldChar w:fldCharType="separate"/>
-      </w:r>
-      <w:r>
-        <w:rPr>
-          <w:noProof/>
-        </w:rPr>
-        <w:t>10</w:t>
-      </w:r>
-      <w:r>
-        <w:fldChar w:fldCharType="end"/>
-      </w:r>
+      <w:fldSimple w:instr=" SEQ Abbildung \* ARABIC ">
+        <w:r>
+          <w:rPr>
+            <w:noProof/>
+          </w:rPr>
+          <w:t>10</w:t>
+        </w:r>
+      </w:fldSimple>
       <w:r>
         <w:t xml:space="preserve"> Scatterplot Betriebe</w:t>
       </w:r>
@@ -1623,24 +1635,14 @@
       <w:r>
         <w:t xml:space="preserve">Abbildung </w:t>
       </w:r>
-      <w:r>
-        <w:fldChar w:fldCharType="begin"/>
-      </w:r>
-      <w:r>
-        <w:instrText xml:space="preserve"> SEQ Abbildung \* ARABIC </w:instrText>
-      </w:r>
-      <w:r>
-        <w:fldChar w:fldCharType="separate"/>
-      </w:r>
-      <w:r>
-        <w:rPr>
-          <w:noProof/>
-        </w:rPr>
-        <w:t>11</w:t>
-      </w:r>
-      <w:r>
-        <w:fldChar w:fldCharType="end"/>
-      </w:r>
+      <w:fldSimple w:instr=" SEQ Abbildung \* ARABIC ">
+        <w:r>
+          <w:rPr>
+            <w:noProof/>
+          </w:rPr>
+          <w:t>11</w:t>
+        </w:r>
+      </w:fldSimple>
       <w:r>
         <w:t xml:space="preserve"> Betriebe und Bodennutzungsart</w:t>
       </w:r>
@@ -1819,37 +1821,28 @@
       <w:r>
         <w:t xml:space="preserve">Abbildung </w:t>
       </w:r>
-      <w:r>
-        <w:fldChar w:fldCharType="begin"/>
-      </w:r>
-      <w:r>
-        <w:instrText xml:space="preserve"> SEQ Abbildung \* ARABIC </w:instrText>
-      </w:r>
-      <w:r>
-        <w:fldChar w:fldCharType="separate"/>
-      </w:r>
+      <w:fldSimple w:instr=" SEQ Abbildung \* ARABIC ">
+        <w:r>
+          <w:rPr>
+            <w:noProof/>
+          </w:rPr>
+          <w:t>12</w:t>
+        </w:r>
+      </w:fldSimple>
+      <w:r>
+        <w:t xml:space="preserve"> Klassentabelle</w:t>
+      </w:r>
+    </w:p>
+    <w:p>
+      <w:pPr>
+        <w:keepNext/>
+        <w:ind w:left="708"/>
+      </w:pPr>
       <w:r>
         <w:rPr>
           <w:noProof/>
         </w:rPr>
-        <w:t>12</w:t>
-      </w:r>
-      <w:r>
-        <w:fldChar w:fldCharType="end"/>
-      </w:r>
-      <w:r>
-        <w:t xml:space="preserve"> Klassentabelle</w:t>
-      </w:r>
-    </w:p>
-    <w:p>
-      <w:pPr>
-        <w:keepNext/>
-        <w:ind w:left="708"/>
-      </w:pPr>
-      <w:r>
-        <w:rPr>
-          <w:noProof/>
-        </w:rPr>
+        <w:lastRenderedPageBreak/>
         <w:drawing>
           <wp:inline distT="0" distB="0" distL="0" distR="0" wp14:anchorId="41E088A1" wp14:editId="5F429F25">
             <wp:extent cx="5760720" cy="2522855"/>
@@ -1901,24 +1894,14 @@
       <w:r>
         <w:t xml:space="preserve">Abbildung </w:t>
       </w:r>
-      <w:r>
-        <w:fldChar w:fldCharType="begin"/>
-      </w:r>
-      <w:r>
-        <w:instrText xml:space="preserve"> SEQ Abbildung \* ARABIC </w:instrText>
-      </w:r>
-      <w:r>
-        <w:fldChar w:fldCharType="separate"/>
-      </w:r>
-      <w:r>
-        <w:rPr>
-          <w:noProof/>
-        </w:rPr>
-        <w:t>13</w:t>
-      </w:r>
-      <w:r>
-        <w:fldChar w:fldCharType="end"/>
-      </w:r>
+      <w:fldSimple w:instr=" SEQ Abbildung \* ARABIC ">
+        <w:r>
+          <w:rPr>
+            <w:noProof/>
+          </w:rPr>
+          <w:t>13</w:t>
+        </w:r>
+      </w:fldSimple>
       <w:r>
         <w:t xml:space="preserve"> Histogramm</w:t>
       </w:r>
@@ -2041,7 +2024,11 @@
         <w:t xml:space="preserve"> </w:t>
       </w:r>
       <w:r>
-        <w:t>Die Auswertung der Lageparameter zeigt, dass für die Variable Landwirtschaftliche Betriebe Anzahl kein eindeutiger Modus existiert, da alle Werte nur einmal im Datensatz vorkommen. Der arithmetische Mittelwert liegt deutlich über dem Median, was auf eine stark rechtsschiefe Verteilung der Daten hinweist. Diese Einschätzung wird durch die grafische Analyse mittels Box-Whisker-Plot bestätigt. Die Spannweite der Daten ist sehr groß, was auf erhebliche Unterschiede in der Anzahl landwirtschaftlicher Betriebe zwischen den einzelnen Bodennutzungsarten schließen lässt. Auch die mittlere Abweichung vom Median sowie die berechnete Stichprobenvarianz weisen auf eine starke Streuung der Werte hin. Besonders einige Bodennutzungsarten stellen ausgeprägte Ausreißer mit sehr hohen Betriebszahlen dar. Der Scatterplot verdeutlicht die Verteilung der Anzahl landwirtschaftlicher Betriebe über die einzelnen Beobachtungen hinweg, ohne dass ein funktionaler Zusammenhang erkennbar ist. Dies ist aufgrund der Verwendung der Beobachtungsnummer als unabhängige Variable erwartungsgemäß. Eine ergänzende grafische Darstellung in Form eines Balkendiagramms zeigt die Anzahl landwirtschaftlicher Betriebe je Bodennutzungsart und macht die starken Unterschiede zwischen den Kategorien deutlich. Insgesamt lässt sich festhalten, dass die Daten durch eine stark ungleichmäßige Verteilung mit wenigen sehr großen und vielen vergleichsweise kleinen Werten geprägt sind.</w:t>
+        <w:t xml:space="preserve">Die Auswertung der Lageparameter zeigt, dass für die Variable Landwirtschaftliche Betriebe Anzahl kein eindeutiger Modus existiert, da alle Werte nur einmal im Datensatz vorkommen. Der arithmetische Mittelwert liegt deutlich über dem Median, was auf eine stark rechtsschiefe Verteilung der Daten hinweist. Diese Einschätzung wird durch die </w:t>
+      </w:r>
+      <w:r>
+        <w:lastRenderedPageBreak/>
+        <w:t>grafische Analyse mittels Box-Whisker-Plot bestätigt. Die Spannweite der Daten ist sehr groß, was auf erhebliche Unterschiede in der Anzahl landwirtschaftlicher Betriebe zwischen den einzelnen Bodennutzungsarten schließen lässt. Auch die mittlere Abweichung vom Median sowie die berechnete Stichprobenvarianz weisen auf eine starke Streuung der Werte hin. Besonders einige Bodennutzungsarten stellen ausgeprägte Ausreißer mit sehr hohen Betriebszahlen dar. Der Scatterplot verdeutlicht die Verteilung der Anzahl landwirtschaftlicher Betriebe über die einzelnen Beobachtungen hinweg, ohne dass ein funktionaler Zusammenhang erkennbar ist. Dies ist aufgrund der Verwendung der Beobachtungsnummer als unabhängige Variable erwartungsgemäß. Eine ergänzende grafische Darstellung in Form eines Balkendiagramms zeigt die Anzahl landwirtschaftlicher Betriebe je Bodennutzungsart und macht die starken Unterschiede zwischen den Kategorien deutlich. Insgesamt lässt sich festhalten, dass die Daten durch eine stark ungleichmäßige Verteilung mit wenigen sehr großen und vielen vergleichsweise kleinen Werten geprägt sind.</w:t>
       </w:r>
     </w:p>
     <w:p>
@@ -2100,40 +2087,18 @@
         <w:t>zwei Variablen</w:t>
       </w:r>
       <w:r>
-        <w:t>.</w:t>
-      </w:r>
-      <w:r>
-        <w:t xml:space="preserve"> </w:t>
-      </w:r>
-      <w:r>
-        <w:t>Die Variable</w:t>
-      </w:r>
-      <w:r>
-        <w:t xml:space="preserve"> </w:t>
-      </w:r>
+        <w:t xml:space="preserve">. Die Variable </w:t>
+      </w:r>
+      <w:proofErr w:type="gramStart"/>
       <w:r>
         <w:rPr>
           <w:rStyle w:val="Fett"/>
         </w:rPr>
         <w:t>Bodennutzungsarten</w:t>
       </w:r>
-      <w:r>
-        <w:t xml:space="preserve"> </w:t>
-      </w:r>
-      <w:r>
-        <w:t>beschreibt unterschiedliche landwirtschaftliche</w:t>
-      </w:r>
-      <w:r>
-        <w:t xml:space="preserve"> </w:t>
-      </w:r>
-      <w:r>
-        <w:t>Nutzungsformen in kategorialer Form.</w:t>
-      </w:r>
-      <w:r>
-        <w:t xml:space="preserve"> </w:t>
-      </w:r>
-      <w:r>
-        <w:t xml:space="preserve">Die Variable </w:t>
+      <w:proofErr w:type="gramEnd"/>
+      <w:r>
+        <w:t xml:space="preserve"> beschreibt unterschiedliche landwirtschaftliche Nutzungsformen in kategorialer Form. Die Variable </w:t>
       </w:r>
       <w:r>
         <w:rPr>
@@ -2142,13 +2107,7 @@
         <w:t>Landwirtschaftliche Betriebe mit ökologischem Landbau Anzahl</w:t>
       </w:r>
       <w:r>
-        <w:t xml:space="preserve"> gibt die</w:t>
-      </w:r>
-      <w:r>
-        <w:t xml:space="preserve"> </w:t>
-      </w:r>
-      <w:r>
-        <w:t>Anzahl landwirtschaftlicher Betriebe an, die ökologischen Landbau betreiben, bezogen</w:t>
+        <w:t xml:space="preserve"> gibt die Anzahl landwirtschaftlicher Betriebe an, die ökologischen Landbau betreiben, bezogen</w:t>
       </w:r>
       <w:r>
         <w:br/>
@@ -2161,17 +2120,16 @@
       </w:r>
       <w:r>
         <w:br/>
-        <w:t>Projektarbeit mit der Programmiersprache Python unter Verwendung der Bibliothek</w:t>
-      </w:r>
-      <w:r>
-        <w:t xml:space="preserve"> </w:t>
-      </w:r>
+        <w:t xml:space="preserve">Projektarbeit mit der Programmiersprache Python unter Verwendung der Bibliothek </w:t>
+      </w:r>
+      <w:proofErr w:type="spellStart"/>
       <w:r>
         <w:rPr>
           <w:rStyle w:val="Hervorhebung"/>
         </w:rPr>
         <w:t>pandas</w:t>
       </w:r>
+      <w:proofErr w:type="spellEnd"/>
       <w:r>
         <w:t xml:space="preserve"> ausgewertet.</w:t>
       </w:r>
@@ -2190,39 +2148,12 @@
     </w:p>
     <w:p>
       <w:r>
-        <w:t>Nach dem Einlesen der Rohdaten wurden diese bereinigt und liegen anschließend in</w:t>
-      </w:r>
-      <w:r>
-        <w:t xml:space="preserve"> </w:t>
-      </w:r>
-      <w:r>
-        <w:t>konsistenter</w:t>
-      </w:r>
-      <w:r>
-        <w:t xml:space="preserve"> </w:t>
-      </w:r>
-      <w:r>
-        <w:t>Form vor. Der Datensatz enthält nach der Bereinigung keine fehlenden</w:t>
-      </w:r>
-      <w:r>
-        <w:t xml:space="preserve"> </w:t>
-      </w:r>
-      <w:r>
-        <w:t>Werte mehr und die metrische Variable liegt in numerischer Form vor.</w:t>
-      </w:r>
-      <w:r>
-        <w:t xml:space="preserve"> </w:t>
-      </w:r>
-    </w:p>
-    <w:p>
-      <w:r>
-        <w:t>Die bereinigten Daten bilden die Grundlage für alle weiteren statistischen</w:t>
-      </w:r>
-      <w:r>
-        <w:t xml:space="preserve"> </w:t>
-      </w:r>
-      <w:r>
-        <w:t>Auswertungen.</w:t>
+        <w:t xml:space="preserve">Nach dem Einlesen der Rohdaten wurden diese bereinigt und liegen anschließend in konsistenter Form vor. Der Datensatz enthält nach der Bereinigung keine fehlenden Werte mehr und die metrische Variable liegt in numerischer Form vor. </w:t>
+      </w:r>
+    </w:p>
+    <w:p>
+      <w:r>
+        <w:t>Die bereinigten Daten bilden die Grundlage für alle weiteren statistischen Auswertungen.</w:t>
       </w:r>
     </w:p>
     <w:p>
@@ -2239,75 +2170,12 @@
     </w:p>
     <w:p>
       <w:r>
-        <w:t>Im Zuge der Datenbereinigung wurden mehrere Schritte durchgeführt.</w:t>
-      </w:r>
-      <w:r>
-        <w:t xml:space="preserve"> </w:t>
-      </w:r>
-      <w:r>
-        <w:t>Zunächst wurden Ze</w:t>
-      </w:r>
-      <w:r>
-        <w:t>i</w:t>
-      </w:r>
-      <w:r>
-        <w:t>lenumbrüche aus den Spaltennamen entfernt, um eine einheitliche</w:t>
-      </w:r>
-      <w:r>
-        <w:t xml:space="preserve"> </w:t>
-      </w:r>
-      <w:r>
-        <w:t>Weiterverarbeitung zu gewährleisten.</w:t>
-      </w:r>
-      <w:r>
-        <w:t xml:space="preserve"> </w:t>
-      </w:r>
-      <w:r>
-        <w:t>Darüber hinaus enthielt der Datensatz eine zusätzliche Kopfzeile, die keine</w:t>
-      </w:r>
-      <w:r>
-        <w:t xml:space="preserve"> </w:t>
-      </w:r>
-      <w:r>
-        <w:t>B</w:t>
-      </w:r>
-      <w:r>
-        <w:t>e</w:t>
-      </w:r>
-      <w:r>
-        <w:t>obachtungen darstellte und daher entfernt wurde.</w:t>
-      </w:r>
-      <w:r>
-        <w:t xml:space="preserve"> </w:t>
-      </w:r>
-      <w:r>
-        <w:t>Fehlende Werte waren durch ein Sonderzeichen („.“) gekennzeichnet. Diese Einträge</w:t>
-      </w:r>
-      <w:r>
-        <w:t xml:space="preserve"> </w:t>
-      </w:r>
-      <w:r>
-        <w:t>wurden als fehlende Werte interpretiert und aus dem Datensatz entfernt.</w:t>
-      </w:r>
-      <w:r>
-        <w:t xml:space="preserve"> </w:t>
-      </w:r>
-    </w:p>
-    <w:p>
-      <w:r>
-        <w:t>Abschließend wurde der Datentyp der metrischen Variable in einen numerischen</w:t>
-      </w:r>
-      <w:r>
-        <w:t xml:space="preserve"> </w:t>
-      </w:r>
-      <w:r>
-        <w:t>Datentyp umgewandelt. Nach diesen Maßnahmen liegt ein vollständig bereinigter</w:t>
-      </w:r>
-      <w:r>
-        <w:t xml:space="preserve"> </w:t>
-      </w:r>
-      <w:r>
-        <w:t>Datensatz vor.</w:t>
+        <w:t xml:space="preserve">Im Zuge der Datenbereinigung wurden mehrere Schritte durchgeführt. Zunächst wurden Zeilenumbrüche aus den Spaltennamen entfernt, um eine einheitliche Weiterverarbeitung zu gewährleisten. Darüber hinaus enthielt der Datensatz eine zusätzliche Kopfzeile, die keine Beobachtungen darstellte und daher entfernt wurde. Fehlende Werte waren durch ein Sonderzeichen („.“) gekennzeichnet. Diese Einträge wurden als fehlende Werte interpretiert und aus dem Datensatz entfernt. </w:t>
+      </w:r>
+    </w:p>
+    <w:p>
+      <w:r>
+        <w:t>Abschließend wurde der Datentyp der metrischen Variable in einen numerischen Datentyp umgewandelt. Nach diesen Maßnahmen liegt ein vollständig bereinigter Datensatz vor.</w:t>
       </w:r>
       <w:r>
         <w:t xml:space="preserve"> </w:t>
@@ -2379,13 +2247,11 @@
           <w:b/>
           <w:bCs/>
         </w:rPr>
+        <w:lastRenderedPageBreak/>
         <w:t>Skalenniveau</w:t>
       </w:r>
       <w:r>
-        <w:t>:</w:t>
-      </w:r>
-      <w:r>
-        <w:t xml:space="preserve"> </w:t>
+        <w:t xml:space="preserve">: </w:t>
       </w:r>
       <w:r>
         <w:rPr>
@@ -2398,25 +2264,7 @@
     </w:p>
     <w:p>
       <w:r>
-        <w:t>Begründung:</w:t>
-      </w:r>
-      <w:r>
-        <w:t xml:space="preserve"> </w:t>
-      </w:r>
-      <w:r>
-        <w:t>Die</w:t>
-      </w:r>
-      <w:r>
-        <w:t xml:space="preserve"> </w:t>
-      </w:r>
-      <w:r>
-        <w:t>Ausprägungen stellen unterschiedliche Kategorien landwirtschaftlicher</w:t>
-      </w:r>
-      <w:r>
-        <w:t xml:space="preserve"> </w:t>
-      </w:r>
-      <w:r>
-        <w:t>Nutzungsformen dar, zwischen denen keine natürliche Reihenfolge besteht.</w:t>
+        <w:t>Begründung: Die Ausprägungen stellen unterschiedliche Kategorien landwirtschaftlicher Nutzungsformen dar, zwischen denen keine natürliche Reihenfolge besteht.</w:t>
       </w:r>
     </w:p>
     <w:p>
@@ -2464,13 +2312,7 @@
     </w:p>
     <w:p>
       <w:r>
-        <w:t>Begründung:</w:t>
-      </w:r>
-      <w:r>
-        <w:t xml:space="preserve"> </w:t>
-      </w:r>
-      <w:r>
-        <w:t>Es handelt sich um absolute Häufigkeiten mit einem sinnvollen Nullpunkt.</w:t>
+        <w:t>Begründung: Es handelt sich um absolute Häufigkeiten mit einem sinnvollen Nullpunkt.</w:t>
       </w:r>
       <w:r>
         <w:br/>
@@ -2491,31 +2333,7 @@
     </w:p>
     <w:p>
       <w:r>
-        <w:t>Für beide Variablen des Datensatzes wurden Urlisten erstellt.</w:t>
-      </w:r>
-      <w:r>
-        <w:t xml:space="preserve"> </w:t>
-      </w:r>
-      <w:r>
-        <w:t>Die Urlisten enthalten die beobac</w:t>
-      </w:r>
-      <w:r>
-        <w:t>h</w:t>
-      </w:r>
-      <w:r>
-        <w:t>teten Werte in ihrer ursprünglichen Reihenfolge,</w:t>
-      </w:r>
-      <w:r>
-        <w:t xml:space="preserve"> </w:t>
-      </w:r>
-      <w:r>
-        <w:t>ohne Sortierung oder statistische Verarbeitung, und wurden jeweils als separate</w:t>
-      </w:r>
-      <w:r>
-        <w:t xml:space="preserve"> </w:t>
-      </w:r>
-      <w:r>
-        <w:t>CSV-Dateien gespeichert.</w:t>
+        <w:t>Für beide Variablen des Datensatzes wurden Urlisten erstellt. Die Urlisten enthalten die beobachteten Werte in ihrer ursprünglichen Reihenfolge, ohne Sortierung oder statistische Verarbeitung, und wurden jeweils als separate CSV-Dateien gespeichert.</w:t>
       </w:r>
     </w:p>
     <w:p>
@@ -2611,6 +2429,9 @@
         <w:ind w:left="708"/>
       </w:pPr>
       <w:r>
+        <w:rPr>
+          <w:noProof/>
+        </w:rPr>
         <w:drawing>
           <wp:inline distT="0" distB="0" distL="0" distR="0" wp14:anchorId="6624D262" wp14:editId="3876D488">
             <wp:extent cx="2409246" cy="885981"/>
@@ -2656,24 +2477,14 @@
       <w:r>
         <w:t xml:space="preserve">Abbildung </w:t>
       </w:r>
-      <w:r>
-        <w:fldChar w:fldCharType="begin"/>
-      </w:r>
-      <w:r>
-        <w:instrText xml:space="preserve"> SEQ Abbildung \* ARABIC </w:instrText>
-      </w:r>
-      <w:r>
-        <w:fldChar w:fldCharType="separate"/>
-      </w:r>
-      <w:r>
-        <w:rPr>
-          <w:noProof/>
-        </w:rPr>
-        <w:t>14</w:t>
-      </w:r>
-      <w:r>
-        <w:fldChar w:fldCharType="end"/>
-      </w:r>
+      <w:fldSimple w:instr=" SEQ Abbildung \* ARABIC ">
+        <w:r>
+          <w:rPr>
+            <w:noProof/>
+          </w:rPr>
+          <w:t>14</w:t>
+        </w:r>
+      </w:fldSimple>
       <w:r>
         <w:t xml:space="preserve"> Tabelle Betriebe</w:t>
       </w:r>
@@ -2807,6 +2618,7 @@
         <w:pStyle w:val="berschrift4"/>
       </w:pPr>
       <w:r>
+        <w:lastRenderedPageBreak/>
         <w:t>Spannweite – Landwirtschaftliche Betriebe mit ökologischem Landbau Anzahl</w:t>
       </w:r>
     </w:p>
@@ -2839,6 +2651,9 @@
         <w:ind w:left="708"/>
       </w:pPr>
       <w:r>
+        <w:rPr>
+          <w:noProof/>
+        </w:rPr>
         <w:drawing>
           <wp:inline distT="0" distB="0" distL="0" distR="0" wp14:anchorId="13B730AF" wp14:editId="479199CF">
             <wp:extent cx="1314633" cy="1095528"/>
@@ -2884,24 +2699,14 @@
       <w:r>
         <w:t xml:space="preserve">Abbildung </w:t>
       </w:r>
-      <w:r>
-        <w:fldChar w:fldCharType="begin"/>
-      </w:r>
-      <w:r>
-        <w:instrText xml:space="preserve"> SEQ Abbildung \* ARABIC </w:instrText>
-      </w:r>
-      <w:r>
-        <w:fldChar w:fldCharType="separate"/>
-      </w:r>
-      <w:r>
-        <w:rPr>
-          <w:noProof/>
-        </w:rPr>
-        <w:t>15</w:t>
-      </w:r>
-      <w:r>
-        <w:fldChar w:fldCharType="end"/>
-      </w:r>
+      <w:fldSimple w:instr=" SEQ Abbildung \* ARABIC ">
+        <w:r>
+          <w:rPr>
+            <w:noProof/>
+          </w:rPr>
+          <w:t>15</w:t>
+        </w:r>
+      </w:fldSimple>
       <w:r>
         <w:t xml:space="preserve"> Spannweite Betriebe</w:t>
       </w:r>
@@ -2987,6 +2792,9 @@
         <w:ind w:left="708"/>
       </w:pPr>
       <w:r>
+        <w:rPr>
+          <w:noProof/>
+        </w:rPr>
         <w:drawing>
           <wp:inline distT="0" distB="0" distL="0" distR="0" wp14:anchorId="48EFDD1E" wp14:editId="41C7188A">
             <wp:extent cx="2543530" cy="847843"/>
@@ -3032,24 +2840,14 @@
       <w:r>
         <w:t xml:space="preserve">Abbildung </w:t>
       </w:r>
-      <w:r>
-        <w:fldChar w:fldCharType="begin"/>
-      </w:r>
-      <w:r>
-        <w:instrText xml:space="preserve"> SEQ Abbildung \* ARABIC </w:instrText>
-      </w:r>
-      <w:r>
-        <w:fldChar w:fldCharType="separate"/>
-      </w:r>
-      <w:r>
-        <w:rPr>
-          <w:noProof/>
-        </w:rPr>
-        <w:t>16</w:t>
-      </w:r>
-      <w:r>
-        <w:fldChar w:fldCharType="end"/>
-      </w:r>
+      <w:fldSimple w:instr=" SEQ Abbildung \* ARABIC ">
+        <w:r>
+          <w:rPr>
+            <w:noProof/>
+          </w:rPr>
+          <w:t>16</w:t>
+        </w:r>
+      </w:fldSimple>
       <w:r>
         <w:t xml:space="preserve"> Mittlere Abweichung Betriebe</w:t>
       </w:r>
@@ -3129,6 +2927,9 @@
         <w:ind w:left="708"/>
       </w:pPr>
       <w:r>
+        <w:rPr>
+          <w:noProof/>
+        </w:rPr>
         <w:drawing>
           <wp:inline distT="0" distB="0" distL="0" distR="0" wp14:anchorId="17851D76" wp14:editId="59D8926A">
             <wp:extent cx="2429214" cy="933580"/>
@@ -3174,24 +2975,14 @@
       <w:r>
         <w:t xml:space="preserve">Abbildung </w:t>
       </w:r>
-      <w:r>
-        <w:fldChar w:fldCharType="begin"/>
-      </w:r>
-      <w:r>
-        <w:instrText xml:space="preserve"> SEQ Abbildung \* ARABIC </w:instrText>
-      </w:r>
-      <w:r>
-        <w:fldChar w:fldCharType="separate"/>
-      </w:r>
-      <w:r>
-        <w:rPr>
-          <w:noProof/>
-        </w:rPr>
-        <w:t>17</w:t>
-      </w:r>
-      <w:r>
-        <w:fldChar w:fldCharType="end"/>
-      </w:r>
+      <w:fldSimple w:instr=" SEQ Abbildung \* ARABIC ">
+        <w:r>
+          <w:rPr>
+            <w:noProof/>
+          </w:rPr>
+          <w:t>17</w:t>
+        </w:r>
+      </w:fldSimple>
       <w:r>
         <w:t xml:space="preserve"> Stichprobenvarianz Betriebe</w:t>
       </w:r>
@@ -3205,6 +2996,7 @@
           <w:b/>
           <w:bCs/>
         </w:rPr>
+        <w:lastRenderedPageBreak/>
         <w:t>Interpretation:</w:t>
       </w:r>
       <w:r>
@@ -3254,6 +3046,9 @@
         <w:ind w:left="708"/>
       </w:pPr>
       <w:r>
+        <w:rPr>
+          <w:noProof/>
+        </w:rPr>
         <w:drawing>
           <wp:inline distT="0" distB="0" distL="0" distR="0" wp14:anchorId="65A02214" wp14:editId="2F0DBFC1">
             <wp:extent cx="2362530" cy="1124107"/>
@@ -3302,90 +3097,99 @@
       <w:r>
         <w:t xml:space="preserve">Abbildung </w:t>
       </w:r>
-      <w:r>
-        <w:fldChar w:fldCharType="begin"/>
-      </w:r>
-      <w:r>
-        <w:instrText xml:space="preserve"> SEQ Abbildung \* ARABIC </w:instrText>
-      </w:r>
-      <w:r>
-        <w:fldChar w:fldCharType="separate"/>
-      </w:r>
+      <w:fldSimple w:instr=" SEQ Abbildung \* ARABIC ">
+        <w:r>
+          <w:rPr>
+            <w:noProof/>
+          </w:rPr>
+          <w:t>18</w:t>
+        </w:r>
+      </w:fldSimple>
+      <w:r>
+        <w:t xml:space="preserve"> Variationskoeffizient</w:t>
+      </w:r>
+    </w:p>
+    <w:p>
+      <w:pPr>
+        <w:ind w:left="708"/>
+      </w:pPr>
+      <w:r>
+        <w:t>Der Variationskoeffizient ist ein dimensionsloses Streuungsmaß und wird als Quotient aus der Standardabweichung und dem arithmetischen Mittelwert berechnet.</w:t>
+      </w:r>
+    </w:p>
+    <w:p>
+      <w:pPr>
+        <w:ind w:left="708"/>
+      </w:pPr>
+      <w:r>
+        <w:t>Er gibt an, wie groß die Streuung im Verhältnis zum Mittelwert ist, und eignet sich insbesondere zum Vergleich der Streuung verschiedener Datensätze oder Variablen.</w:t>
+      </w:r>
+    </w:p>
+    <w:p>
+      <w:pPr>
+        <w:ind w:left="708"/>
+      </w:pPr>
+      <w:r>
+        <w:t>Für nominalskalierte Variablen ist der Variationskoeffizient nicht definiert.</w:t>
+      </w:r>
+    </w:p>
+    <w:p/>
+    <w:p>
+      <w:pPr>
+        <w:pStyle w:val="berschrift4"/>
+      </w:pPr>
+      <w:r>
+        <w:t xml:space="preserve">Lage- und Streuungsparameter: </w:t>
+      </w:r>
+      <w:proofErr w:type="spellStart"/>
+      <w:r>
+        <w:t>Quartile</w:t>
+      </w:r>
+      <w:proofErr w:type="spellEnd"/>
+      <w:r>
+        <w:t xml:space="preserve"> und Dezile</w:t>
+      </w:r>
+    </w:p>
+    <w:p>
+      <w:pPr>
+        <w:ind w:left="708"/>
+      </w:pPr>
+      <w:r>
+        <w:t xml:space="preserve">Zur detaillierten Beschreibung der Verteilung werden die </w:t>
+      </w:r>
+      <w:proofErr w:type="spellStart"/>
+      <w:r>
+        <w:t>Quartile</w:t>
+      </w:r>
+      <w:proofErr w:type="spellEnd"/>
+      <w:r>
+        <w:t xml:space="preserve"> und Dezile der</w:t>
+      </w:r>
+      <w:r>
+        <w:t xml:space="preserve"> </w:t>
+      </w:r>
+      <w:r>
+        <w:t>metrischen</w:t>
+      </w:r>
+      <w:r>
+        <w:t xml:space="preserve"> </w:t>
+      </w:r>
+      <w:r>
+        <w:t>Variable berechnet</w:t>
+      </w:r>
+      <w:r>
+        <w:t>.</w:t>
+      </w:r>
+    </w:p>
+    <w:p>
+      <w:pPr>
+        <w:keepNext/>
+        <w:ind w:left="708"/>
+      </w:pPr>
       <w:r>
         <w:rPr>
           <w:noProof/>
         </w:rPr>
-        <w:t>18</w:t>
-      </w:r>
-      <w:r>
-        <w:fldChar w:fldCharType="end"/>
-      </w:r>
-      <w:r>
-        <w:t xml:space="preserve"> Variationskoeffizient</w:t>
-      </w:r>
-    </w:p>
-    <w:p>
-      <w:pPr>
-        <w:ind w:left="708"/>
-      </w:pPr>
-      <w:r>
-        <w:t>Der Variationskoeffizient ist ein dimensionsloses Streuungsmaß und wird als Quotient aus der Standardabweichung und dem arithmetischen Mittelwert berechnet.</w:t>
-      </w:r>
-    </w:p>
-    <w:p>
-      <w:pPr>
-        <w:ind w:left="708"/>
-      </w:pPr>
-      <w:r>
-        <w:t>Er gibt an, wie groß die Streuung im Verhältnis zum Mittelwert ist, und eignet sich insbesondere zum Vergleich der Streuung verschiedener Datensätze oder Variablen.</w:t>
-      </w:r>
-    </w:p>
-    <w:p>
-      <w:pPr>
-        <w:ind w:left="708"/>
-      </w:pPr>
-      <w:r>
-        <w:t>Für nominalskalierte Variablen ist der Variationskoeffizient nicht definiert.</w:t>
-      </w:r>
-    </w:p>
-    <w:p/>
-    <w:p>
-      <w:pPr>
-        <w:pStyle w:val="berschrift4"/>
-      </w:pPr>
-      <w:r>
-        <w:t>Lage- und Streuungsparameter: Quartile und Dezile</w:t>
-      </w:r>
-    </w:p>
-    <w:p>
-      <w:pPr>
-        <w:ind w:left="708"/>
-      </w:pPr>
-      <w:r>
-        <w:t>Zur detaillierten Beschreibung der Verteilung werden die Quartile und Dezile der</w:t>
-      </w:r>
-      <w:r>
-        <w:t xml:space="preserve"> </w:t>
-      </w:r>
-      <w:r>
-        <w:t>metrischen</w:t>
-      </w:r>
-      <w:r>
-        <w:t xml:space="preserve"> </w:t>
-      </w:r>
-      <w:r>
-        <w:t>Variable berechnet</w:t>
-      </w:r>
-      <w:r>
-        <w:t>.</w:t>
-      </w:r>
-    </w:p>
-    <w:p>
-      <w:pPr>
-        <w:keepNext/>
-        <w:ind w:left="708"/>
-      </w:pPr>
-      <w:r>
         <w:drawing>
           <wp:inline distT="0" distB="0" distL="0" distR="0" wp14:anchorId="3ADB8D8C" wp14:editId="4D4DF661">
             <wp:extent cx="1533739" cy="3562847"/>
@@ -3431,27 +3235,22 @@
       <w:r>
         <w:t xml:space="preserve">Abbildung </w:t>
       </w:r>
-      <w:r>
-        <w:fldChar w:fldCharType="begin"/>
-      </w:r>
-      <w:r>
-        <w:instrText xml:space="preserve"> SEQ Abbildung \* ARABIC </w:instrText>
-      </w:r>
-      <w:r>
-        <w:fldChar w:fldCharType="separate"/>
-      </w:r>
-      <w:r>
-        <w:rPr>
-          <w:noProof/>
-        </w:rPr>
-        <w:t>19</w:t>
-      </w:r>
-      <w:r>
-        <w:fldChar w:fldCharType="end"/>
-      </w:r>
-      <w:r>
-        <w:t xml:space="preserve"> Streuungsparamter</w:t>
-      </w:r>
+      <w:fldSimple w:instr=" SEQ Abbildung \* ARABIC ">
+        <w:r>
+          <w:rPr>
+            <w:noProof/>
+          </w:rPr>
+          <w:t>19</w:t>
+        </w:r>
+      </w:fldSimple>
+      <w:r>
+        <w:t xml:space="preserve"> </w:t>
+      </w:r>
+      <w:proofErr w:type="spellStart"/>
+      <w:r>
+        <w:t>Streuungsparamter</w:t>
+      </w:r>
+      <w:proofErr w:type="spellEnd"/>
     </w:p>
     <w:p>
       <w:pPr>
@@ -3462,11 +3261,20 @@
           <w:b/>
           <w:bCs/>
         </w:rPr>
+        <w:lastRenderedPageBreak/>
         <w:t>Interpretation:</w:t>
       </w:r>
       <w:r>
         <w:br/>
-        <w:t>Die Quartile und Dezile verdeutlichen eine starke Konzentration der Werte im unteren</w:t>
+        <w:t xml:space="preserve">Die </w:t>
+      </w:r>
+      <w:proofErr w:type="spellStart"/>
+      <w:r>
+        <w:t>Quartile</w:t>
+      </w:r>
+      <w:proofErr w:type="spellEnd"/>
+      <w:r>
+        <w:t xml:space="preserve"> und Dezile verdeutlichen eine starke Konzentration der Werte im unteren</w:t>
       </w:r>
       <w:r>
         <w:t xml:space="preserve"> </w:t>
@@ -3512,6 +3320,9 @@
         <w:ind w:left="708"/>
       </w:pPr>
       <w:r>
+        <w:rPr>
+          <w:noProof/>
+        </w:rPr>
         <w:drawing>
           <wp:inline distT="0" distB="0" distL="0" distR="0" wp14:anchorId="54C1DB4B" wp14:editId="5FDB7497">
             <wp:extent cx="1619476" cy="1124107"/>
@@ -3557,24 +3368,14 @@
       <w:r>
         <w:t xml:space="preserve">Abbildung </w:t>
       </w:r>
-      <w:r>
-        <w:fldChar w:fldCharType="begin"/>
-      </w:r>
-      <w:r>
-        <w:instrText xml:space="preserve"> SEQ Abbildung \* ARABIC </w:instrText>
-      </w:r>
-      <w:r>
-        <w:fldChar w:fldCharType="separate"/>
-      </w:r>
-      <w:r>
-        <w:rPr>
-          <w:noProof/>
-        </w:rPr>
-        <w:t>20</w:t>
-      </w:r>
-      <w:r>
-        <w:fldChar w:fldCharType="end"/>
-      </w:r>
+      <w:fldSimple w:instr=" SEQ Abbildung \* ARABIC ">
+        <w:r>
+          <w:rPr>
+            <w:noProof/>
+          </w:rPr>
+          <w:t>20</w:t>
+        </w:r>
+      </w:fldSimple>
       <w:r>
         <w:t xml:space="preserve"> Quartilsabstand</w:t>
       </w:r>
@@ -3592,7 +3393,15 @@
       </w:r>
       <w:r>
         <w:br/>
-        <w:t>Die mittleren 50 % der Werte liegen vergleichsweise eng beieinander, während die</w:t>
+        <w:t xml:space="preserve">Die mittleren 50 % der Werte </w:t>
+      </w:r>
+      <w:proofErr w:type="gramStart"/>
+      <w:r>
+        <w:t>liegen vergleichsweise</w:t>
+      </w:r>
+      <w:proofErr w:type="gramEnd"/>
+      <w:r>
+        <w:t xml:space="preserve"> eng beieinander, während die</w:t>
       </w:r>
       <w:r>
         <w:t xml:space="preserve"> </w:t>
@@ -3628,7 +3437,15 @@
         <w:t xml:space="preserve"> </w:t>
       </w:r>
       <w:r>
-        <w:t>eine vollständige Darstellung inklusive Ausreißern sowie eine</w:t>
+        <w:t xml:space="preserve">eine vollständige Darstellung </w:t>
+      </w:r>
+      <w:proofErr w:type="gramStart"/>
+      <w:r>
+        <w:t>inklusive Ausreißern</w:t>
+      </w:r>
+      <w:proofErr w:type="gramEnd"/>
+      <w:r>
+        <w:t xml:space="preserve"> sowie eine</w:t>
       </w:r>
       <w:r>
         <w:t xml:space="preserve"> </w:t>
@@ -3764,24 +3581,14 @@
       <w:r>
         <w:t xml:space="preserve">Abbildung </w:t>
       </w:r>
-      <w:r>
-        <w:fldChar w:fldCharType="begin"/>
-      </w:r>
-      <w:r>
-        <w:instrText xml:space="preserve"> SEQ Abbildung \* ARABIC </w:instrText>
-      </w:r>
-      <w:r>
-        <w:fldChar w:fldCharType="separate"/>
-      </w:r>
-      <w:r>
-        <w:rPr>
-          <w:noProof/>
-        </w:rPr>
-        <w:t>21</w:t>
-      </w:r>
-      <w:r>
-        <w:fldChar w:fldCharType="end"/>
-      </w:r>
+      <w:fldSimple w:instr=" SEQ Abbildung \* ARABIC ">
+        <w:r>
+          <w:rPr>
+            <w:noProof/>
+          </w:rPr>
+          <w:t>21</w:t>
+        </w:r>
+      </w:fldSimple>
       <w:r>
         <w:t>Boxplots Betriebe</w:t>
       </w:r>
@@ -3792,6 +3599,7 @@
           <w:b/>
           <w:bCs/>
         </w:rPr>
+        <w:lastRenderedPageBreak/>
         <w:t>Interpretation:</w:t>
       </w:r>
       <w:r>
@@ -3903,26 +3711,24 @@
       <w:r>
         <w:t xml:space="preserve">Abbildung </w:t>
       </w:r>
-      <w:r>
-        <w:fldChar w:fldCharType="begin"/>
-      </w:r>
-      <w:r>
-        <w:instrText xml:space="preserve"> SEQ Abbildung \* ARABIC </w:instrText>
-      </w:r>
-      <w:r>
-        <w:fldChar w:fldCharType="separate"/>
-      </w:r>
-      <w:r>
-        <w:rPr>
-          <w:noProof/>
-        </w:rPr>
-        <w:t>22</w:t>
-      </w:r>
-      <w:r>
-        <w:fldChar w:fldCharType="end"/>
-      </w:r>
-      <w:r>
-        <w:t xml:space="preserve"> Scatterplott Betriebe</w:t>
+      <w:fldSimple w:instr=" SEQ Abbildung \* ARABIC ">
+        <w:r>
+          <w:rPr>
+            <w:noProof/>
+          </w:rPr>
+          <w:t>22</w:t>
+        </w:r>
+      </w:fldSimple>
+      <w:r>
+        <w:t xml:space="preserve"> </w:t>
+      </w:r>
+      <w:proofErr w:type="spellStart"/>
+      <w:r>
+        <w:t>Scatterplott</w:t>
+      </w:r>
+      <w:proofErr w:type="spellEnd"/>
+      <w:r>
+        <w:t xml:space="preserve"> Betriebe</w:t>
       </w:r>
     </w:p>
     <w:p>
@@ -3961,6 +3767,7 @@
         <w:pStyle w:val="berschrift5"/>
       </w:pPr>
       <w:r>
+        <w:lastRenderedPageBreak/>
         <w:t>Ergänzende Darstellung: Landwirtschaftliche Betriebe nach Bodennutzungsart</w:t>
       </w:r>
     </w:p>
@@ -4054,24 +3861,14 @@
       <w:r>
         <w:t xml:space="preserve">Abbildung </w:t>
       </w:r>
-      <w:r>
-        <w:fldChar w:fldCharType="begin"/>
-      </w:r>
-      <w:r>
-        <w:instrText xml:space="preserve"> SEQ Abbildung \* ARABIC </w:instrText>
-      </w:r>
-      <w:r>
-        <w:fldChar w:fldCharType="separate"/>
-      </w:r>
-      <w:r>
-        <w:rPr>
-          <w:noProof/>
-        </w:rPr>
-        <w:t>23</w:t>
-      </w:r>
-      <w:r>
-        <w:fldChar w:fldCharType="end"/>
-      </w:r>
+      <w:fldSimple w:instr=" SEQ Abbildung \* ARABIC ">
+        <w:r>
+          <w:rPr>
+            <w:noProof/>
+          </w:rPr>
+          <w:t>23</w:t>
+        </w:r>
+      </w:fldSimple>
       <w:r>
         <w:t xml:space="preserve"> Balkendiagramm</w:t>
       </w:r>
@@ -4114,32 +3911,12 @@
     </w:p>
     <w:p>
       <w:r>
-        <w:t>Der vorliegende Datensatz beschreibt die Anzahl landwirtschaftlicher Betriebe mit</w:t>
-      </w:r>
-      <w:r>
-        <w:t xml:space="preserve"> </w:t>
-      </w:r>
-      <w:r>
-        <w:t>ökologischem Landbau in Abhängigkeit von verschiedenen Bodennutzungsarten.</w:t>
-      </w:r>
-      <w:r>
-        <w:t xml:space="preserve"> </w:t>
-      </w:r>
-      <w:r>
-        <w:t>Insgesamt umfasst der Datensatz 52 Beobachtungen mit einer nominalskalierten und</w:t>
-      </w:r>
-      <w:r>
-        <w:t xml:space="preserve"> </w:t>
-      </w:r>
-      <w:r>
-        <w:t>einer metrischen Variable.</w:t>
-      </w:r>
-      <w:r>
-        <w:t xml:space="preserve"> </w:t>
-      </w:r>
-    </w:p>
-    <w:p>
-      <w:r>
+        <w:t xml:space="preserve">Der vorliegende Datensatz beschreibt die Anzahl landwirtschaftlicher Betriebe mit ökologischem Landbau in Abhängigkeit von verschiedenen Bodennutzungsarten. Insgesamt umfasst der Datensatz 52 Beobachtungen mit einer nominalskalierten und einer metrischen Variable. </w:t>
+      </w:r>
+    </w:p>
+    <w:p>
+      <w:r>
+        <w:lastRenderedPageBreak/>
         <w:t>Die Auswertung der Lageparameter zeigt, dass kein eindeutiger Modus existiert und</w:t>
       </w:r>
       <w:r>
@@ -4198,80 +3975,17 @@
     </w:p>
     <w:p>
       <w:r>
-        <w:t>Der vorliegende Datensatz beschreibt die Anzahl überlebender Unternehmen</w:t>
-      </w:r>
-      <w:r>
-        <w:t xml:space="preserve"> </w:t>
-      </w:r>
-      <w:r>
-        <w:t>sowie deren Überlebensrate in Prozent, differenziert nach verschiedenen</w:t>
-      </w:r>
-      <w:r>
-        <w:t xml:space="preserve"> </w:t>
-      </w:r>
-      <w:r>
-        <w:t>Wirtschaftszweigen.</w:t>
-      </w:r>
-      <w:r>
-        <w:t xml:space="preserve"> </w:t>
-      </w:r>
-    </w:p>
-    <w:p>
-      <w:r>
-        <w:t>Die Daten liegen in zwei separaten CSV-Dateien vor, die jeweils eine</w:t>
-      </w:r>
-      <w:r>
-        <w:t xml:space="preserve"> </w:t>
-      </w:r>
-      <w:r>
-        <w:t>gemeinsame Identifikationsvariable enthalten. Eine Datei enthält die</w:t>
-      </w:r>
-      <w:r>
-        <w:t xml:space="preserve"> </w:t>
-      </w:r>
-      <w:r>
-        <w:t>Bezeichnungen der Wirtschaftszweige, die zweite Datei die zugehörigen</w:t>
-      </w:r>
-      <w:r>
-        <w:t xml:space="preserve"> </w:t>
-      </w:r>
-      <w:r>
-        <w:t>numerischen Angaben. Im Rahmen dieser Projektarbeit wurden die beiden</w:t>
-      </w:r>
-      <w:r>
-        <w:t xml:space="preserve"> </w:t>
-      </w:r>
-      <w:r>
-        <w:t>Datensätze anhand der gemeinsamen Identifikationsvariable zusammengeführt</w:t>
-      </w:r>
-      <w:r>
-        <w:t xml:space="preserve"> </w:t>
-      </w:r>
-      <w:r>
-        <w:t>und gemeinsam ausgewertet.</w:t>
-      </w:r>
-    </w:p>
-    <w:p>
-      <w:r>
-        <w:t>Der Datensatz liegt in tabellarischer Form vor. Jede Zeile beschreibt einen</w:t>
-      </w:r>
-      <w:r>
-        <w:t xml:space="preserve"> </w:t>
-      </w:r>
-      <w:r>
-        <w:t>Wirtschaftszweig. Die Daten liegen zunächst in Rohform vor und enthalten</w:t>
-      </w:r>
-      <w:r>
-        <w:t xml:space="preserve"> </w:t>
-      </w:r>
-      <w:r>
-        <w:t>formatierungsbedingte Besonderheiten, die im weiteren Verlauf bereinigt</w:t>
-      </w:r>
-      <w:r>
-        <w:t xml:space="preserve"> </w:t>
-      </w:r>
-      <w:r>
-        <w:t>werden.</w:t>
+        <w:t xml:space="preserve">Der vorliegende Datensatz beschreibt die Anzahl überlebender Unternehmen sowie deren Überlebensrate in Prozent, differenziert nach verschiedenen Wirtschaftszweigen. </w:t>
+      </w:r>
+    </w:p>
+    <w:p>
+      <w:r>
+        <w:t>Die Daten liegen in zwei separaten CSV-Dateien vor, die jeweils eine gemeinsame Identifikationsvariable enthalten. Eine Datei enthält die Bezeichnungen der Wirtschaftszweige, die zweite Datei die zugehörigen numerischen Angaben. Im Rahmen dieser Projektarbeit wurden die beiden Datensätze anhand der gemeinsamen Identifikationsvariable zusammengeführt und gemeinsam ausgewertet.</w:t>
+      </w:r>
+    </w:p>
+    <w:p>
+      <w:r>
+        <w:t>Der Datensatz liegt in tabellarischer Form vor. Jede Zeile beschreibt einen Wirtschaftszweig. Die Daten liegen zunächst in Rohform vor und enthalten formatierungsbedingte Besonderheiten, die im weiteren Verlauf bereinigt werden.</w:t>
       </w:r>
     </w:p>
     <w:p>
@@ -4317,19 +4031,7 @@
     </w:p>
     <w:p>
       <w:r>
-        <w:t>Nach dem Einlesen und Zusammenführen der Daten wurden diese bereinigt.</w:t>
-      </w:r>
-      <w:r>
-        <w:t xml:space="preserve"> </w:t>
-      </w:r>
-      <w:r>
-        <w:t>Eine Prüfung auf fehlende Werte ergab, dass im bereinigten Datensatz keine</w:t>
-      </w:r>
-      <w:r>
-        <w:t xml:space="preserve"> </w:t>
-      </w:r>
-      <w:r>
-        <w:t>fehlenden Einträge vorhanden sind.</w:t>
+        <w:t>Nach dem Einlesen und Zusammenführen der Daten wurden diese bereinigt. Eine Prüfung auf fehlende Werte ergab, dass im bereinigten Datensatz keine fehlenden Einträge vorhanden sind.</w:t>
       </w:r>
     </w:p>
     <w:p>
@@ -4392,82 +4094,55 @@
     </w:p>
     <w:p>
       <w:r>
-        <w:t>Der bereinigte und zusammengeführte Datensatz wurde zusätzlich als</w:t>
-      </w:r>
-      <w:r>
-        <w:t xml:space="preserve"> </w:t>
-      </w:r>
-      <w:r>
-        <w:t>konsolidierte Excel-Datei im .xlsx-Format gespeichert.</w:t>
-      </w:r>
-    </w:p>
-    <w:p>
-      <w:r>
-        <w:t>Für die Analyse wurde die Programmiersprache Python in einer</w:t>
-      </w:r>
-      <w:r>
-        <w:t xml:space="preserve"> </w:t>
-      </w:r>
-      <w:r>
-        <w:t>Jupyter-Notebook-Umgebung verwendet. Zur Datenverarbeitung und -analyse</w:t>
-      </w:r>
-      <w:r>
-        <w:t xml:space="preserve"> </w:t>
-      </w:r>
-      <w:r>
-        <w:t>kamen insbesondere die Bibliotheken pandas und numpy zum Einsatz. Die</w:t>
-      </w:r>
-      <w:r>
-        <w:t xml:space="preserve"> </w:t>
-      </w:r>
-      <w:r>
-        <w:t>grafischen Darstellungen wurden mithilfe der Bibliothek matplotlib</w:t>
-      </w:r>
-      <w:r>
-        <w:t xml:space="preserve"> </w:t>
-      </w:r>
-      <w:r>
-        <w:t>erstellt.</w:t>
-      </w:r>
-    </w:p>
-    <w:p>
-      <w:r>
-        <w:t>Für beide metrischen Variablen wurden jeweils Urlisten und Ranglisten</w:t>
-      </w:r>
-      <w:r>
-        <w:t xml:space="preserve"> </w:t>
-      </w:r>
-      <w:r>
-        <w:t>erstellt. Die Urlisten enthalten die unveränderten Messwerte in der</w:t>
-      </w:r>
-      <w:r>
-        <w:t xml:space="preserve"> </w:t>
-      </w:r>
-      <w:r>
-        <w:t>Reihenfolge ihres Auftretens, während die Ranglisten die Werte in</w:t>
-      </w:r>
-      <w:r>
-        <w:t xml:space="preserve"> </w:t>
-      </w:r>
-      <w:r>
-        <w:t>aufsteigender Reihenfolge darstellen.</w:t>
-      </w:r>
-    </w:p>
-    <w:p>
-      <w:r>
-        <w:t>Die Urlisten und Ranglisten wurden mithilfe von Python erzeugt und</w:t>
-      </w:r>
-      <w:r>
-        <w:t xml:space="preserve"> </w:t>
-      </w:r>
-      <w:r>
-        <w:t>jeweils als separate CSV-Dateien gespeichert. Sie dienen als Grundlage</w:t>
-      </w:r>
-      <w:r>
-        <w:t xml:space="preserve"> </w:t>
-      </w:r>
-      <w:r>
-        <w:t>für die weiteren statistischen Auswertungen.</w:t>
+        <w:t>Der bereinigte und zusammengeführte Datensatz wurde zusätzlich als konsolidierte Excel-Datei im .xlsx-Format gespeichert.</w:t>
+      </w:r>
+    </w:p>
+    <w:p>
+      <w:r>
+        <w:t xml:space="preserve">Für die Analyse wurde die Programmiersprache Python in einer </w:t>
+      </w:r>
+      <w:proofErr w:type="spellStart"/>
+      <w:r>
+        <w:t>Jupyter</w:t>
+      </w:r>
+      <w:proofErr w:type="spellEnd"/>
+      <w:r>
+        <w:t xml:space="preserve">-Notebook-Umgebung verwendet. Zur Datenverarbeitung und -analyse kamen insbesondere die Bibliotheken </w:t>
+      </w:r>
+      <w:proofErr w:type="spellStart"/>
+      <w:r>
+        <w:t>pandas</w:t>
+      </w:r>
+      <w:proofErr w:type="spellEnd"/>
+      <w:r>
+        <w:t xml:space="preserve"> und </w:t>
+      </w:r>
+      <w:proofErr w:type="spellStart"/>
+      <w:r>
+        <w:t>numpy</w:t>
+      </w:r>
+      <w:proofErr w:type="spellEnd"/>
+      <w:r>
+        <w:t xml:space="preserve"> zum Einsatz. Die grafischen Darstellungen wurden mithilfe der Bibliothek </w:t>
+      </w:r>
+      <w:proofErr w:type="spellStart"/>
+      <w:r>
+        <w:t>matplotlib</w:t>
+      </w:r>
+      <w:proofErr w:type="spellEnd"/>
+      <w:r>
+        <w:t xml:space="preserve"> erstellt.</w:t>
+      </w:r>
+    </w:p>
+    <w:p>
+      <w:r>
+        <w:lastRenderedPageBreak/>
+        <w:t>Für beide metrischen Variablen wurden jeweils Urlisten und Ranglisten erstellt. Die Urlisten enthalten die unveränderten Messwerte in der Reihenfolge ihres Auftretens, während die Ranglisten die Werte in aufsteigender Reihenfolge darstellen.</w:t>
+      </w:r>
+    </w:p>
+    <w:p>
+      <w:r>
+        <w:t>Die Urlisten und Ranglisten wurden mithilfe von Python erzeugt und jeweils als separate CSV-Dateien gespeichert. Sie dienen als Grundlage für die weiteren statistischen Auswertungen.</w:t>
       </w:r>
     </w:p>
     <w:p>
@@ -4484,66 +4159,12 @@
     </w:p>
     <w:p>
       <w:r>
-        <w:t>Für die beiden metrischen Variablen wurden die Lagekennwerte Modus,</w:t>
-      </w:r>
-      <w:r>
-        <w:t xml:space="preserve"> </w:t>
-      </w:r>
-      <w:r>
-        <w:t>arithmetischer Mittelwert und Median bestimmt.</w:t>
-      </w:r>
-      <w:r>
-        <w:t xml:space="preserve"> </w:t>
-      </w:r>
-      <w:r>
-        <w:t>Die Anzahl überlebender Unternehmen weist einen Modus von 1 auf. Der</w:t>
-      </w:r>
-      <w:r>
-        <w:t xml:space="preserve"> </w:t>
-      </w:r>
-      <w:r>
-        <w:t>arithmetische Mittelwert beträgt 65,04, während der Median bei 22,5</w:t>
-      </w:r>
-      <w:r>
-        <w:t xml:space="preserve"> </w:t>
-      </w:r>
-      <w:r>
-        <w:t>liegt. Der deutlich höhere Mittelwert im Vergleich zum Median deutet</w:t>
-      </w:r>
-      <w:r>
-        <w:t xml:space="preserve"> </w:t>
-      </w:r>
-      <w:r>
-        <w:t>auf eine rechtsschiefe Verteilung hin, bei der wenige Wirtschaftszweige</w:t>
-      </w:r>
-      <w:r>
-        <w:t xml:space="preserve"> </w:t>
-      </w:r>
-      <w:r>
-        <w:t>eine sehr hohe Anzahl überlebender Unternehmen aufweisen.</w:t>
-      </w:r>
-    </w:p>
-    <w:p>
-      <w:r>
-        <w:t>Die Überlebensrate der Unternehmen besitzt einen Modus von 100,0 %.</w:t>
-      </w:r>
-      <w:r>
-        <w:t xml:space="preserve"> </w:t>
-      </w:r>
-      <w:r>
-        <w:t>Der arithmetische Mittelwert liegt bei 88,94 %, der Median bei 90,3 %.</w:t>
-      </w:r>
-      <w:r>
-        <w:t xml:space="preserve"> </w:t>
-      </w:r>
-      <w:r>
-        <w:t>Die Nähe von Median und Mittelwert deutet auf eine vergleichsweise</w:t>
-      </w:r>
-      <w:r>
-        <w:t xml:space="preserve"> </w:t>
-      </w:r>
-      <w:r>
-        <w:t>homogene Verteilung der Überlebensraten hin.</w:t>
+        <w:t>Für die beiden metrischen Variablen wurden die Lagekennwerte Modus, arithmetischer Mittelwert und Median bestimmt. Die Anzahl überlebender Unternehmen weist einen Modus von 1 auf. Der arithmetische Mittelwert beträgt 65,04, während der Median bei 22,5 liegt. Der deutlich höhere Mittelwert im Vergleich zum Median deutet auf eine rechtsschiefe Verteilung hin, bei der wenige Wirtschaftszweige eine sehr hohe Anzahl überlebender Unternehmen aufweisen.</w:t>
+      </w:r>
+    </w:p>
+    <w:p>
+      <w:r>
+        <w:t>Die Überlebensrate der Unternehmen besitzt einen Modus von 100,0 %. Der arithmetische Mittelwert liegt bei 88,94 %, der Median bei 90,3 %. Die Nähe von Median und Mittelwert deutet auf eine vergleichsweise homogene Verteilung der Überlebensraten hin.</w:t>
       </w:r>
     </w:p>
     <w:p>
@@ -4560,71 +4181,25 @@
     </w:p>
     <w:p>
       <w:r>
-        <w:t>Zur Beschreibung der Streuung der beiden metrischen Variablen wurden</w:t>
-      </w:r>
-      <w:r>
-        <w:t xml:space="preserve"> </w:t>
-      </w:r>
-      <w:r>
-        <w:t>die Spannweite, die mittlere Abweichung vom Median, die Stichprobenvarianz</w:t>
-      </w:r>
-      <w:r>
-        <w:t xml:space="preserve"> </w:t>
-      </w:r>
-      <w:r>
-        <w:t>sowie der Variationskoeffizient bestimmt.</w:t>
-      </w:r>
-    </w:p>
-    <w:p>
-      <w:r>
-        <w:t>Die Anzahl überlebender Unternehmen weist eine Spannweite von 313 auf.</w:t>
-      </w:r>
-      <w:r>
-        <w:t xml:space="preserve"> </w:t>
-      </w:r>
-      <w:r>
-        <w:t>Die mittlere Abweichung vom Median beträgt 56,75, die Stichprobenvarianz</w:t>
-      </w:r>
-      <w:r>
-        <w:t xml:space="preserve"> </w:t>
-      </w:r>
-      <w:r>
-        <w:t>8023,74. Der Variationskoeffizient von 1,38 zeigt eine sehr hohe relative</w:t>
-      </w:r>
-      <w:r>
-        <w:t xml:space="preserve"> </w:t>
-      </w:r>
-      <w:r>
-        <w:t>Streuung der Werte. Dies bestätigt, dass sich die Anzahl überlebender</w:t>
-      </w:r>
-      <w:r>
-        <w:t xml:space="preserve"> </w:t>
-      </w:r>
-      <w:r>
-        <w:t>Unternehmen stark zwischen den Wirtschaftszweigen unterscheidet.</w:t>
-      </w:r>
-    </w:p>
-    <w:p>
-      <w:r>
-        <w:t>Die Überlebensrate der Unternehmen besitzt eine Spannweite von 56,3.</w:t>
-      </w:r>
-      <w:r>
-        <w:t xml:space="preserve"> </w:t>
-      </w:r>
-      <w:r>
-        <w:t>Die mittlere Abweichung vom Median beträgt 7,39, die Stichprobenvarianz</w:t>
-      </w:r>
-      <w:r>
-        <w:t xml:space="preserve"> </w:t>
-      </w:r>
-      <w:r>
-        <w:t>120,27. Der Variationskoeffizient von 0,12 weist auf eine vergleichsweise</w:t>
-      </w:r>
-      <w:r>
-        <w:t xml:space="preserve"> </w:t>
-      </w:r>
-      <w:r>
-        <w:t>geringe relative Streuung der Überlebensraten hin.</w:t>
+        <w:t>Zur Beschreibung der Streuung der beiden metrischen Variablen wurden die Spannweite, die mittlere Abweichung vom Median, die Stichprobenvarianz sowie der Variationskoeffizient bestimmt.</w:t>
+      </w:r>
+    </w:p>
+    <w:p>
+      <w:r>
+        <w:t>Die Anzahl überlebender Unternehmen weist eine Spannweite von 313 auf. Die mittlere Abweichung vom Median beträgt 56,75, die Stichprobenvarianz 8023,74. Der Variationskoeffizient von 1,38 zeigt eine sehr hohe relative Streuung der Werte. Dies bestätigt, dass sich die Anzahl überlebender Unternehmen stark zwischen den Wirtschaftszweigen unterscheidet.</w:t>
+      </w:r>
+    </w:p>
+    <w:p>
+      <w:r>
+        <w:t xml:space="preserve">Die Überlebensrate der Unternehmen besitzt eine Spannweite von 56,3. Die mittlere Abweichung vom Median beträgt 7,39, die Stichprobenvarianz 120,27. Der Variationskoeffizient von 0,12 weist auf </w:t>
+      </w:r>
+      <w:proofErr w:type="gramStart"/>
+      <w:r>
+        <w:t>eine vergleichsweise</w:t>
+      </w:r>
+      <w:proofErr w:type="gramEnd"/>
+      <w:r>
+        <w:t xml:space="preserve"> geringe relative Streuung der Überlebensraten hin.</w:t>
       </w:r>
     </w:p>
     <w:p/>
@@ -4705,36 +4280,27 @@
       <w:r>
         <w:t xml:space="preserve">Abbildung </w:t>
       </w:r>
-      <w:r>
-        <w:fldChar w:fldCharType="begin"/>
-      </w:r>
-      <w:r>
-        <w:instrText xml:space="preserve"> SEQ Abbildung \* ARABIC </w:instrText>
-      </w:r>
-      <w:r>
-        <w:fldChar w:fldCharType="separate"/>
-      </w:r>
+      <w:fldSimple w:instr=" SEQ Abbildung \* ARABIC ">
+        <w:r>
+          <w:rPr>
+            <w:noProof/>
+          </w:rPr>
+          <w:t>24</w:t>
+        </w:r>
+      </w:fldSimple>
+      <w:r>
+        <w:t xml:space="preserve"> Anzahl überlebender Unternehmen</w:t>
+      </w:r>
+    </w:p>
+    <w:p>
+      <w:pPr>
+        <w:pStyle w:val="berschrift3"/>
+      </w:pPr>
       <w:r>
         <w:rPr>
           <w:noProof/>
         </w:rPr>
-        <w:t>24</w:t>
-      </w:r>
-      <w:r>
-        <w:fldChar w:fldCharType="end"/>
-      </w:r>
-      <w:r>
-        <w:t xml:space="preserve"> Anzahl überlebender Unternehmen</w:t>
-      </w:r>
-    </w:p>
-    <w:p>
-      <w:pPr>
-        <w:pStyle w:val="berschrift3"/>
-      </w:pPr>
-      <w:r>
-        <w:rPr>
-          <w:noProof/>
-        </w:rPr>
+        <w:lastRenderedPageBreak/>
         <w:drawing>
           <wp:inline distT="0" distB="0" distL="0" distR="0" wp14:anchorId="71C4225D" wp14:editId="4CAB7BED">
             <wp:extent cx="3452570" cy="2703444"/>
@@ -4792,55 +4358,21 @@
       <w:r>
         <w:t xml:space="preserve">Abbildung </w:t>
       </w:r>
-      <w:r>
-        <w:fldChar w:fldCharType="begin"/>
-      </w:r>
-      <w:r>
-        <w:instrText xml:space="preserve"> SEQ Abbildung \* ARABIC </w:instrText>
-      </w:r>
-      <w:r>
-        <w:fldChar w:fldCharType="separate"/>
-      </w:r>
-      <w:r>
-        <w:rPr>
-          <w:noProof/>
-        </w:rPr>
-        <w:t>25</w:t>
-      </w:r>
-      <w:r>
-        <w:fldChar w:fldCharType="end"/>
-      </w:r>
+      <w:fldSimple w:instr=" SEQ Abbildung \* ARABIC ">
+        <w:r>
+          <w:rPr>
+            <w:noProof/>
+          </w:rPr>
+          <w:t>25</w:t>
+        </w:r>
+      </w:fldSimple>
       <w:r>
         <w:t xml:space="preserve"> Überlebensrate in Prozent</w:t>
       </w:r>
     </w:p>
     <w:p>
       <w:r>
-        <w:t>Die Box-Whisker-Plots verdeutlichen die unterschiedlichen</w:t>
-      </w:r>
-      <w:r>
-        <w:t xml:space="preserve"> </w:t>
-      </w:r>
-      <w:r>
-        <w:t>Verteilungseigenschaften der beiden Variablen. Die Anzahl überlebender</w:t>
-      </w:r>
-      <w:r>
-        <w:t xml:space="preserve"> </w:t>
-      </w:r>
-      <w:r>
-        <w:t>Unternehmen zeigt eine stark asymmetrische Verteilung mit großer</w:t>
-      </w:r>
-      <w:r>
-        <w:t xml:space="preserve"> </w:t>
-      </w:r>
-      <w:r>
-        <w:t>Streuung. Die Überlebensrate weist hingegen eine kompaktere Verteilung</w:t>
-      </w:r>
-      <w:r>
-        <w:t xml:space="preserve"> </w:t>
-      </w:r>
-      <w:r>
-        <w:t>mit geringerer Streuung auf.</w:t>
+        <w:t>Die Box-Whisker-Plots verdeutlichen die unterschiedlichen Verteilungseigenschaften der beiden Variablen. Die Anzahl überlebender Unternehmen zeigt eine stark asymmetrische Verteilung mit großer Streuung. Die Überlebensrate weist hingegen eine kompaktere Verteilung mit geringerer Streuung auf.</w:t>
       </w:r>
     </w:p>
     <w:p>
@@ -4908,53 +4440,32 @@
       <w:r>
         <w:t xml:space="preserve">Abbildung </w:t>
       </w:r>
-      <w:r>
-        <w:fldChar w:fldCharType="begin"/>
-      </w:r>
-      <w:r>
-        <w:instrText xml:space="preserve"> SEQ Abbildung \* ARABIC </w:instrText>
-      </w:r>
-      <w:r>
-        <w:fldChar w:fldCharType="separate"/>
-      </w:r>
+      <w:fldSimple w:instr=" SEQ Abbildung \* ARABIC ">
+        <w:r>
+          <w:rPr>
+            <w:noProof/>
+          </w:rPr>
+          <w:t>26</w:t>
+        </w:r>
+      </w:fldSimple>
+      <w:r>
+        <w:t xml:space="preserve"> Scatterplot – Rohdaten</w:t>
+      </w:r>
+    </w:p>
+    <w:p>
+      <w:r>
+        <w:t>Der Scatterplot zeigt den Zusammenhang zwischen der Anzahl überlebender Unternehmen und der Überlebensrate. Es ist kein klarer funktionaler Zusammenhang erkennbar, da die Datenpunkte stark streuen.</w:t>
+      </w:r>
+    </w:p>
+    <w:p>
+      <w:pPr>
+        <w:keepNext/>
+      </w:pPr>
       <w:r>
         <w:rPr>
           <w:noProof/>
         </w:rPr>
-        <w:t>26</w:t>
-      </w:r>
-      <w:r>
-        <w:fldChar w:fldCharType="end"/>
-      </w:r>
-      <w:r>
-        <w:t xml:space="preserve"> Scatterplot – Rohdaten</w:t>
-      </w:r>
-    </w:p>
-    <w:p>
-      <w:r>
-        <w:t>Der Scatterplot zeigt den Zusammenhang zwischen der Anzahl überlebender</w:t>
-      </w:r>
-      <w:r>
-        <w:t xml:space="preserve"> </w:t>
-      </w:r>
-      <w:r>
-        <w:t>Unternehmen und der Überlebensrate. Es ist kein klarer funktionaler</w:t>
-      </w:r>
-      <w:r>
-        <w:t xml:space="preserve"> </w:t>
-      </w:r>
-      <w:r>
-        <w:t>Zusammenhang erkennbar, da die Datenpunkte stark streuen.</w:t>
-      </w:r>
-    </w:p>
-    <w:p>
-      <w:pPr>
-        <w:keepNext/>
-      </w:pPr>
-      <w:r>
-        <w:rPr>
-          <w:noProof/>
-        </w:rPr>
+        <w:lastRenderedPageBreak/>
         <w:drawing>
           <wp:inline distT="0" distB="0" distL="0" distR="0" wp14:anchorId="488850A9" wp14:editId="00D7736E">
             <wp:extent cx="3132814" cy="2479367"/>
@@ -5012,60 +4523,34 @@
       <w:r>
         <w:t xml:space="preserve">Abbildung </w:t>
       </w:r>
-      <w:r>
-        <w:fldChar w:fldCharType="begin"/>
-      </w:r>
-      <w:r>
-        <w:instrText xml:space="preserve"> SEQ Abbildung \* ARABIC </w:instrText>
-      </w:r>
-      <w:r>
-        <w:fldChar w:fldCharType="separate"/>
-      </w:r>
-      <w:r>
-        <w:rPr>
-          <w:noProof/>
-        </w:rPr>
-        <w:t>27</w:t>
-      </w:r>
-      <w:r>
-        <w:fldChar w:fldCharType="end"/>
-      </w:r>
+      <w:fldSimple w:instr=" SEQ Abbildung \* ARABIC ">
+        <w:r>
+          <w:rPr>
+            <w:noProof/>
+          </w:rPr>
+          <w:t>27</w:t>
+        </w:r>
+      </w:fldSimple>
       <w:r>
         <w:t xml:space="preserve"> Scatterplot mit linearer Ausgleichsgerade und Legende</w:t>
       </w:r>
     </w:p>
     <w:p>
       <w:r>
-        <w:t>Zur Beschreibung eines möglichen Trends wurde ein lineares Curve Fitting</w:t>
-      </w:r>
-      <w:r>
-        <w:t xml:space="preserve"> </w:t>
-      </w:r>
-      <w:r>
-        <w:t>durchgeführt. Die lineare Ausgleichsgerade weist nur eine sehr geringe</w:t>
-      </w:r>
-      <w:r>
-        <w:t xml:space="preserve"> </w:t>
-      </w:r>
-      <w:r>
-        <w:t>Steigung auf, was auf einen schwachen linearen Zusammenhang zwischen der</w:t>
-      </w:r>
-      <w:r>
-        <w:t xml:space="preserve"> </w:t>
-      </w:r>
-      <w:r>
-        <w:t>Anzahl überlebender Unternehmen und der Überlebensrate hinweist.</w:t>
-      </w:r>
-    </w:p>
-    <w:p>
-      <w:r>
-        <w:t>Die im Diagramm dargestellten Messdaten sowie die lineare</w:t>
-      </w:r>
-      <w:r>
-        <w:t xml:space="preserve"> </w:t>
-      </w:r>
-      <w:r>
-        <w:t>Ausgleichsgerade sind durch eine Legende eindeutig gekennzeichnet.</w:t>
+        <w:t xml:space="preserve">Zur Beschreibung eines möglichen Trends wurde ein lineares </w:t>
+      </w:r>
+      <w:proofErr w:type="spellStart"/>
+      <w:r>
+        <w:t>Curve</w:t>
+      </w:r>
+      <w:proofErr w:type="spellEnd"/>
+      <w:r>
+        <w:t xml:space="preserve"> Fitting durchgeführt. Die lineare Ausgleichsgerade weist nur eine sehr geringe Steigung auf, was auf einen schwachen linearen Zusammenhang zwischen der Anzahl überlebender Unternehmen und der Überlebensrate hinweist.</w:t>
+      </w:r>
+    </w:p>
+    <w:p>
+      <w:r>
+        <w:t>Die im Diagramm dargestellten Messdaten sowie die lineare Ausgleichsgerade sind durch eine Legende eindeutig gekennzeichnet.</w:t>
       </w:r>
     </w:p>
     <w:p>
@@ -5081,59 +4566,25 @@
     </w:p>
     <w:p>
       <w:r>
-        <w:t>Zur weiterführenden Beschreibung der Verteilung wurden für beide</w:t>
-      </w:r>
-      <w:r>
-        <w:t xml:space="preserve"> </w:t>
-      </w:r>
-      <w:r>
-        <w:t>metrischen Variablen Quartile und Dezile bestimmt.</w:t>
-      </w:r>
-    </w:p>
-    <w:p>
-      <w:r>
-        <w:t>Die Anzahl überlebender Unternehmen weist eine stark rechtsschiefe</w:t>
-      </w:r>
-      <w:r>
-        <w:t xml:space="preserve"> </w:t>
-      </w:r>
-      <w:r>
-        <w:t>Verteilung auf. Das erste Quartil liegt bei 6, der Median bei 22,5 und</w:t>
-      </w:r>
-      <w:r>
-        <w:t xml:space="preserve"> </w:t>
-      </w:r>
-      <w:r>
-        <w:t>das dritte Quartil bei 76,25. Die oberen Dezile erreichen deutlich höhere</w:t>
-      </w:r>
-      <w:r>
-        <w:t xml:space="preserve"> </w:t>
-      </w:r>
-      <w:r>
-        <w:t>Werte, was auf einzelne Wirtschaftszweige mit sehr hohen Unternehmenszahlen</w:t>
-      </w:r>
-      <w:r>
-        <w:t xml:space="preserve"> </w:t>
-      </w:r>
-      <w:r>
-        <w:t>hinweist.</w:t>
-      </w:r>
-    </w:p>
-    <w:p>
-      <w:r>
-        <w:t>Die Überlebensrate der Unternehmen ist deutlich homogener verteilt.</w:t>
-      </w:r>
-      <w:r>
-        <w:t xml:space="preserve"> </w:t>
-      </w:r>
-      <w:r>
-        <w:t>Bereits das erste Quartil liegt über 86 %, und ab dem achten Dezil werden</w:t>
-      </w:r>
-      <w:r>
-        <w:t xml:space="preserve"> </w:t>
-      </w:r>
-      <w:r>
-        <w:t>Überlebensraten von 100 % erreicht.</w:t>
+        <w:t xml:space="preserve">Zur weiterführenden Beschreibung der Verteilung wurden für beide metrischen Variablen </w:t>
+      </w:r>
+      <w:proofErr w:type="spellStart"/>
+      <w:r>
+        <w:t>Quartile</w:t>
+      </w:r>
+      <w:proofErr w:type="spellEnd"/>
+      <w:r>
+        <w:t xml:space="preserve"> und Dezile bestimmt.</w:t>
+      </w:r>
+    </w:p>
+    <w:p>
+      <w:r>
+        <w:t>Die Anzahl überlebender Unternehmen weist eine stark rechtsschiefe Verteilung auf. Das erste Quartil liegt bei 6, der Median bei 22,5 und das dritte Quartil bei 76,25. Die oberen Dezile erreichen deutlich höhere Werte, was auf einzelne Wirtschaftszweige mit sehr hohen Unternehmenszahlen hinweist.</w:t>
+      </w:r>
+    </w:p>
+    <w:p>
+      <w:r>
+        <w:t>Die Überlebensrate der Unternehmen ist deutlich homogener verteilt. Bereits das erste Quartil liegt über 86 %, und ab dem achten Dezil werden Überlebensraten von 100 % erreicht.</w:t>
       </w:r>
     </w:p>
     <w:p>
@@ -5205,25 +4656,7 @@
         <w:ind w:left="360"/>
       </w:pPr>
       <w:r>
-        <w:t>Der Quartilsabstand der Anzahl überlebender Unternehmen beträgt 70,25</w:t>
-      </w:r>
-      <w:r>
-        <w:t xml:space="preserve"> </w:t>
-      </w:r>
-      <w:r>
-        <w:t>und zeigt eine starke Streuung der mittleren 50 % der Werte. Der</w:t>
-      </w:r>
-      <w:r>
-        <w:t xml:space="preserve"> </w:t>
-      </w:r>
-      <w:r>
-        <w:t>Quartilsabstand der Überlebensrate liegt bei 9,50 und ist damit deutlich</w:t>
-      </w:r>
-      <w:r>
-        <w:t xml:space="preserve"> </w:t>
-      </w:r>
-      <w:r>
-        <w:t>geringer.</w:t>
+        <w:t>Der Quartilsabstand der Anzahl überlebender Unternehmen beträgt 70,25 und zeigt eine starke Streuung der mittleren 50 % der Werte. Der Quartilsabstand der Überlebensrate liegt bei 9,50 und ist damit deutlich geringer.</w:t>
       </w:r>
     </w:p>
     <w:p>
@@ -5238,9 +4671,12 @@
       <w:pPr>
         <w:pStyle w:val="berschrift5"/>
       </w:pPr>
-      <w:r>
+      <w:proofErr w:type="spellStart"/>
+      <w:r>
+        <w:lastRenderedPageBreak/>
         <w:t>Kovarenz</w:t>
       </w:r>
+      <w:proofErr w:type="spellEnd"/>
     </w:p>
     <w:p>
       <w:pPr>
@@ -5262,19 +4698,7 @@
         <w:ind w:left="708"/>
       </w:pPr>
       <w:r>
-        <w:t>Die Kovarianz zwischen der Anzahl überlebender Unternehmen und der</w:t>
-      </w:r>
-      <w:r>
-        <w:t xml:space="preserve"> </w:t>
-      </w:r>
-      <w:r>
-        <w:t>Überlebensrate ist positiv, jedoch von geringem Betrag. Dies deutet auf</w:t>
-      </w:r>
-      <w:r>
-        <w:t xml:space="preserve"> </w:t>
-      </w:r>
-      <w:r>
-        <w:t>einen sehr schwachen gemeinsamen linearen Trend der beiden Variablen hin.</w:t>
+        <w:t>Die Kovarianz zwischen der Anzahl überlebender Unternehmen und der Überlebensrate ist positiv, jedoch von geringem Betrag. Dies deutet auf einen sehr schwachen gemeinsamen linearen Trend der beiden Variablen hin.</w:t>
       </w:r>
     </w:p>
     <w:p>
@@ -5317,25 +4741,7 @@
         <w:ind w:left="708"/>
       </w:pPr>
       <w:r>
-        <w:t>Der berechnete Pearson-Korrelationskoeffizient beträgt etwa 0,03 und liegt</w:t>
-      </w:r>
-      <w:r>
-        <w:t xml:space="preserve"> </w:t>
-      </w:r>
-      <w:r>
-        <w:t>damit nahe bei null. Es besteht somit kein nennenswerter linearer</w:t>
-      </w:r>
-      <w:r>
-        <w:t xml:space="preserve"> </w:t>
-      </w:r>
-      <w:r>
-        <w:t>Zusammenhang zwischen der Anzahl überlebender Unternehmen und der</w:t>
-      </w:r>
-      <w:r>
-        <w:t xml:space="preserve"> </w:t>
-      </w:r>
-      <w:r>
-        <w:t>Überlebensrate.</w:t>
+        <w:t>Der berechnete Pearson-Korrelationskoeffizient beträgt etwa 0,03 und liegt damit nahe bei null. Es besteht somit kein nennenswerter linearer Zusammenhang zwischen der Anzahl überlebender Unternehmen und der Überlebensrate.</w:t>
       </w:r>
     </w:p>
     <w:p>
@@ -5348,135 +4754,43 @@
     </w:p>
     <w:p>
       <w:r>
-        <w:t>Der Datensatz 3 wurde aus zwei zusammengehörigen CSV-Dateien erstellt,</w:t>
-      </w:r>
-      <w:r>
-        <w:t xml:space="preserve"> </w:t>
-      </w:r>
-      <w:r>
-        <w:t>zusammengeführt und bereinigt. Die bereinigten Daten bilden die Grundlage</w:t>
-      </w:r>
-      <w:r>
-        <w:t xml:space="preserve"> </w:t>
-      </w:r>
-      <w:r>
-        <w:t>für die statistische Auswertung der Anzahl überlebender Unternehmen sowie</w:t>
-      </w:r>
-      <w:r>
-        <w:t xml:space="preserve"> </w:t>
-      </w:r>
-      <w:r>
-        <w:t>deren Überlebensrate in verschiedenen Wirtschaftszweigen.</w:t>
-      </w:r>
-    </w:p>
-    <w:p>
-      <w:r>
-        <w:t>Die Analyse der Lagekennwerte zeigt, dass sich die Anzahl überlebender</w:t>
-      </w:r>
-      <w:r>
-        <w:t xml:space="preserve"> </w:t>
-      </w:r>
-      <w:r>
-        <w:t>Unternehmen stark zwischen den Wirtschaftszweigen unterscheidet. Der</w:t>
-      </w:r>
-      <w:r>
-        <w:t xml:space="preserve"> </w:t>
-      </w:r>
-      <w:r>
-        <w:t>arithmetische Mittelwert liegt deutlich über dem Median, was auf eine</w:t>
-      </w:r>
-      <w:r>
-        <w:t xml:space="preserve"> </w:t>
-      </w:r>
-      <w:r>
-        <w:t>rechtsschiefe Verteilung hinweist. Die Überlebensrate der Unternehmen ist</w:t>
-      </w:r>
-      <w:r>
-        <w:t xml:space="preserve"> </w:t>
-      </w:r>
-      <w:r>
-        <w:t>hingegen vergleichsweise homogen verteilt und weist insgesamt ein hohes</w:t>
-      </w:r>
-      <w:r>
-        <w:t xml:space="preserve"> </w:t>
-      </w:r>
-      <w:r>
-        <w:t>Niveau auf.</w:t>
-      </w:r>
-    </w:p>
-    <w:p>
-      <w:r>
-        <w:t>Die Streuungsmaße bestätigen diese Beobachtungen. Während die Anzahl</w:t>
-      </w:r>
-      <w:r>
-        <w:t xml:space="preserve"> </w:t>
-      </w:r>
-      <w:r>
-        <w:t>überlebender Unternehmen eine hohe absolute und relative Streuung</w:t>
-      </w:r>
-      <w:r>
-        <w:t xml:space="preserve"> </w:t>
-      </w:r>
-      <w:r>
-        <w:t>aufweist, ist die Streuung der Überlebensrate deutlich geringer. Auch die</w:t>
-      </w:r>
-      <w:r>
-        <w:t xml:space="preserve"> </w:t>
-      </w:r>
-      <w:r>
-        <w:t>grafischen Darstellungen unterstützen diese Ergebnisse.</w:t>
-      </w:r>
-    </w:p>
-    <w:p>
-      <w:r>
-        <w:t>Der Scatterplot sowie die durchgeführte Zusammenhangsanalyse zeigen</w:t>
-      </w:r>
-      <w:r>
-        <w:t xml:space="preserve"> </w:t>
-      </w:r>
-      <w:r>
-        <w:t>keinen ausgeprägten linearen Zusammenhang zwischen der Anzahl</w:t>
-      </w:r>
-      <w:r>
-        <w:t xml:space="preserve"> </w:t>
-      </w:r>
-      <w:r>
-        <w:t>überlebender Unternehmen und der Überlebensrate. Das lineare Curve</w:t>
-      </w:r>
-      <w:r>
-        <w:t xml:space="preserve"> </w:t>
-      </w:r>
-      <w:r>
-        <w:t>Fitting ergibt eine nahezu horizontale Ausgleichsgerade, und auch der</w:t>
-      </w:r>
-      <w:r>
-        <w:t xml:space="preserve"> </w:t>
-      </w:r>
-      <w:r>
-        <w:t>Korrelationskoeffizient liegt nahe bei null.</w:t>
-      </w:r>
-    </w:p>
-    <w:p>
-      <w:r>
-        <w:t>Zusammenfassend lässt sich feststellen, dass sich die Überlebensrate von</w:t>
-      </w:r>
-      <w:r>
-        <w:t xml:space="preserve"> </w:t>
-      </w:r>
-      <w:r>
-        <w:t>Unternehmen zwischen den Wirtschaftszweigen weniger stark unterscheidet</w:t>
-      </w:r>
-      <w:r>
-        <w:t xml:space="preserve"> </w:t>
-      </w:r>
-      <w:r>
-        <w:t>als die absolute Anzahl überlebender Unternehmen. Ein signifikanter</w:t>
-      </w:r>
-      <w:r>
-        <w:t xml:space="preserve"> </w:t>
-      </w:r>
-      <w:r>
-        <w:t>linearer Zusammenhang zwischen beiden Variablen ist nicht erkennbar.</w:t>
+        <w:t>Der Datensatz 3 wurde aus zwei zusammengehörigen CSV-Dateien erstellt, zusammengeführt und bereinigt. Die bereinigten Daten bilden die Grundlage für die statistische Auswertung der Anzahl überlebender Unternehmen sowie deren Überlebensrate in verschiedenen Wirtschaftszweigen.</w:t>
+      </w:r>
+    </w:p>
+    <w:p>
+      <w:r>
+        <w:t xml:space="preserve">Die Analyse der Lagekennwerte zeigt, dass sich die Anzahl überlebender Unternehmen stark zwischen den Wirtschaftszweigen unterscheidet. Der arithmetische Mittelwert liegt deutlich über dem Median, was auf eine rechtsschiefe Verteilung hinweist. Die Überlebensrate der Unternehmen ist </w:t>
+      </w:r>
+      <w:proofErr w:type="gramStart"/>
+      <w:r>
+        <w:t>hingegen vergleichsweise</w:t>
+      </w:r>
+      <w:proofErr w:type="gramEnd"/>
+      <w:r>
+        <w:t xml:space="preserve"> homogen verteilt und weist insgesamt ein hohes Niveau auf.</w:t>
+      </w:r>
+    </w:p>
+    <w:p>
+      <w:r>
+        <w:t>Die Streuungsmaße bestätigen diese Beobachtungen. Während die Anzahl überlebender Unternehmen eine hohe absolute und relative Streuung aufweist, ist die Streuung der Überlebensrate deutlich geringer. Auch die grafischen Darstellungen unterstützen diese Ergebnisse.</w:t>
+      </w:r>
+    </w:p>
+    <w:p>
+      <w:r>
+        <w:t xml:space="preserve">Der Scatterplot sowie die durchgeführte Zusammenhangsanalyse zeigen keinen ausgeprägten linearen Zusammenhang zwischen der Anzahl überlebender Unternehmen und der Überlebensrate. Das lineare </w:t>
+      </w:r>
+      <w:proofErr w:type="spellStart"/>
+      <w:r>
+        <w:t>Curve</w:t>
+      </w:r>
+      <w:proofErr w:type="spellEnd"/>
+      <w:r>
+        <w:t xml:space="preserve"> Fitting ergibt eine nahezu horizontale Ausgleichsgerade, und auch der Korrelationskoeffizient liegt nahe bei null.</w:t>
+      </w:r>
+    </w:p>
+    <w:p>
+      <w:r>
+        <w:t>Zusammenfassend lässt sich feststellen, dass sich die Überlebensrate von Unternehmen zwischen den Wirtschaftszweigen weniger stark unterscheidet als die absolute Anzahl überlebender Unternehmen. Ein signifikanter linearer Zusammenhang zwischen beiden Variablen ist nicht erkennbar.</w:t>
       </w:r>
     </w:p>
     <w:p>
@@ -5514,60 +4828,12 @@
     </w:p>
     <w:p>
       <w:r>
-        <w:t>Der Datensatz 4 beschreibt eine eindimensionale Messreihe von</w:t>
-      </w:r>
-      <w:r>
-        <w:t xml:space="preserve"> </w:t>
-      </w:r>
-      <w:r>
-        <w:t>Temperaturwerten, die eine angenommene Messung der Außentemperatur auf</w:t>
-      </w:r>
-      <w:r>
-        <w:t xml:space="preserve"> </w:t>
-      </w:r>
-      <w:r>
-        <w:t>einem Balkon über den Zeitraum eines Jahres darstellen. Die Messwerte</w:t>
-      </w:r>
-      <w:r>
-        <w:t xml:space="preserve"> </w:t>
-      </w:r>
-      <w:r>
-        <w:t>repräsentieren Tagesmittelwerte der Temperatur und wurden in</w:t>
-      </w:r>
-      <w:r>
-        <w:t xml:space="preserve"> </w:t>
-      </w:r>
-      <w:r>
-        <w:t>gleichmäßigen zeitlichen Abständen erfasst.</w:t>
-      </w:r>
-    </w:p>
-    <w:p>
-      <w:r>
-        <w:t>Die Daten wurden im Rahmen dieser Projektarbeit selbst generiert und</w:t>
-      </w:r>
-      <w:r>
-        <w:t xml:space="preserve"> </w:t>
-      </w:r>
-      <w:r>
-        <w:t>orientieren sich an realistischen jahreszeitlichen Temperaturverläufen.</w:t>
-      </w:r>
-      <w:r>
-        <w:t xml:space="preserve"> </w:t>
-      </w:r>
-      <w:r>
-        <w:t>Ziel dieses Datensatzes ist die statistische Analyse einer einzelnen</w:t>
-      </w:r>
-      <w:r>
-        <w:t xml:space="preserve"> </w:t>
-      </w:r>
-      <w:r>
-        <w:t>Messgröße anhand geeigneter Lage- und Streuungskennwerte sowie einer</w:t>
-      </w:r>
-      <w:r>
-        <w:t xml:space="preserve"> </w:t>
-      </w:r>
-      <w:r>
-        <w:t>grafischen Darstellung.</w:t>
+        <w:t>Der Datensatz 4 beschreibt eine eindimensionale Messreihe von Temperaturwerten, die eine angenommene Messung der Außentemperatur auf einem Balkon über den Zeitraum eines Jahres darstellen. Die Messwerte repräsentieren Tagesmittelwerte der Temperatur und wurden in gleichmäßigen zeitlichen Abständen erfasst.</w:t>
+      </w:r>
+    </w:p>
+    <w:p>
+      <w:r>
+        <w:t>Die Daten wurden im Rahmen dieser Projektarbeit selbst generiert und orientieren sich an realistischen jahreszeitlichen Temperaturverläufen. Ziel dieses Datensatzes ist die statistische Analyse einer einzelnen Messgröße anhand geeigneter Lage- und Streuungskennwerte sowie einer grafischen Darstellung.</w:t>
       </w:r>
     </w:p>
     <w:p>
@@ -5579,58 +4845,47 @@
         </w:numPr>
       </w:pPr>
       <w:r>
+        <w:lastRenderedPageBreak/>
         <w:t>Datenaufbereitung</w:t>
       </w:r>
     </w:p>
     <w:p>
       <w:r>
-        <w:t>Der Datensatz wurde nach der Erzeugung auf fehlende Werte überprüft.</w:t>
-      </w:r>
-      <w:r>
-        <w:t xml:space="preserve"> </w:t>
-      </w:r>
-      <w:r>
-        <w:t>Dabei wurde festgestellt, dass keine fehlenden Einträge vorhanden sind.</w:t>
-      </w:r>
-      <w:r>
-        <w:t xml:space="preserve"> </w:t>
-      </w:r>
-      <w:r>
-        <w:t>Die Daten liegen somit in bereinigter Form vor.</w:t>
-      </w:r>
-    </w:p>
-    <w:p>
-      <w:r>
-        <w:t>Da die Messwerte bereits strukturiert und in einem geeigneten Formatvorlagen, waren keine weiteren Bereinigungsmaßnahmen erforderlich. Die</w:t>
-      </w:r>
-      <w:r>
-        <w:t xml:space="preserve"> </w:t>
-      </w:r>
-      <w:r>
-        <w:t>durchgeführten Prüfschritte wurden im zugehörigen Notebook dokumentiert.</w:t>
-      </w:r>
-    </w:p>
-    <w:p>
-      <w:r>
-        <w:t>Für die Erzeugung und Analyse der Daten wurde die Programmiersprache</w:t>
-      </w:r>
-      <w:r>
-        <w:t xml:space="preserve"> </w:t>
-      </w:r>
-      <w:r>
-        <w:t>Python in einer Jupyter-Notebook-Umgebung verwendet. Zur Datenerzeugung</w:t>
-      </w:r>
-      <w:r>
-        <w:t xml:space="preserve"> </w:t>
-      </w:r>
-      <w:r>
-        <w:t>und -verarbeitung kamen insbesondere die Bibliotheken numpy und pandas</w:t>
-      </w:r>
-      <w:r>
-        <w:t xml:space="preserve"> z</w:t>
-      </w:r>
-      <w:r>
-        <w:t>um Einsatz.</w:t>
+        <w:t>Der Datensatz wurde nach der Erzeugung auf fehlende Werte überprüft. Dabei wurde festgestellt, dass keine fehlenden Einträge vorhanden sind. Die Daten liegen somit in bereinigter Form vor.</w:t>
+      </w:r>
+    </w:p>
+    <w:p>
+      <w:r>
+        <w:t>Da die Messwerte bereits strukturiert und in einem geeigneten Formatvorlagen, waren keine weiteren Bereinigungsmaßnahmen erforderlich. Die durchgeführten Prüfschritte wurden im zugehörigen Notebook dokumentiert.</w:t>
+      </w:r>
+    </w:p>
+    <w:p>
+      <w:r>
+        <w:t xml:space="preserve">Für die Erzeugung und Analyse der Daten wurde die Programmiersprache Python in einer </w:t>
+      </w:r>
+      <w:proofErr w:type="spellStart"/>
+      <w:r>
+        <w:t>Jupyter</w:t>
+      </w:r>
+      <w:proofErr w:type="spellEnd"/>
+      <w:r>
+        <w:t xml:space="preserve">-Notebook-Umgebung verwendet. Zur Datenerzeugung und -verarbeitung kamen insbesondere die Bibliotheken </w:t>
+      </w:r>
+      <w:proofErr w:type="spellStart"/>
+      <w:r>
+        <w:t>numpy</w:t>
+      </w:r>
+      <w:proofErr w:type="spellEnd"/>
+      <w:r>
+        <w:t xml:space="preserve"> und </w:t>
+      </w:r>
+      <w:proofErr w:type="spellStart"/>
+      <w:r>
+        <w:t>pandas</w:t>
+      </w:r>
+      <w:proofErr w:type="spellEnd"/>
+      <w:r>
+        <w:t xml:space="preserve"> zum Einsatz.</w:t>
       </w:r>
     </w:p>
     <w:p>
@@ -5647,65 +4902,25 @@
     </w:p>
     <w:p>
       <w:r>
-        <w:t>Für den Datensatz wurden die Lagekennwerte Modus, arithmetischer</w:t>
-      </w:r>
-      <w:r>
-        <w:t xml:space="preserve"> </w:t>
-      </w:r>
-      <w:r>
-        <w:t>Mittelwert und Median sowie die Stichprobenvarianz bestimmt.</w:t>
-      </w:r>
-    </w:p>
-    <w:p>
-      <w:r>
-        <w:t>Der arithmetische Mittelwert der Temperaturwerte beträgt etwa 12,02 °C,</w:t>
-      </w:r>
-      <w:r>
-        <w:t xml:space="preserve"> </w:t>
-      </w:r>
-      <w:r>
-        <w:t>der Median liegt bei etwa 12,34 °C. Die Nähe von Mittelwert und Median</w:t>
-      </w:r>
-      <w:r>
-        <w:t xml:space="preserve"> </w:t>
-      </w:r>
-      <w:r>
-        <w:t>weist auf eine weitgehend symmetrische Verteilung der Temperaturwerte</w:t>
-      </w:r>
-      <w:r>
-        <w:t xml:space="preserve"> h</w:t>
-      </w:r>
-      <w:r>
-        <w:t>in. Ein eindeutiger Modus ist nicht vorhanden, was bei stetigen</w:t>
-      </w:r>
-      <w:r>
-        <w:t xml:space="preserve"> </w:t>
-      </w:r>
-      <w:r>
-        <w:t>Messgrößen wie Temperatur zu erwarten ist.</w:t>
-      </w:r>
-    </w:p>
-    <w:p>
-      <w:r>
-        <w:t>Die Stichprobenvarianz beträgt etwa 52,59 und beschreibt die Streuung der</w:t>
-      </w:r>
-      <w:r>
-        <w:t xml:space="preserve"> </w:t>
-      </w:r>
-      <w:r>
-        <w:t>Temperaturwerte über den betrachteten Zeitraum. Die vergleichsweise hohe</w:t>
-      </w:r>
-      <w:r>
-        <w:t xml:space="preserve"> </w:t>
-      </w:r>
-      <w:r>
-        <w:t>Varianz ist durch den jahreszeitlichen Temperaturverlauf mit niedrigen</w:t>
-      </w:r>
-      <w:r>
-        <w:t xml:space="preserve"> </w:t>
-      </w:r>
-      <w:r>
-        <w:t>Winter- und hohen Sommertemperaturen erklärbar.</w:t>
+        <w:t>Für den Datensatz wurden die Lagekennwerte Modus, arithmetischer Mittelwert und Median sowie die Stichprobenvarianz bestimmt.</w:t>
+      </w:r>
+    </w:p>
+    <w:p>
+      <w:r>
+        <w:t>Der arithmetische Mittelwert der Temperaturwerte beträgt etwa 12,02 °C, der Median liegt bei etwa 12,34 °C. Die Nähe von Mittelwert und Median weist auf eine weitgehend symmetrische Verteilung der Temperaturwerte hin. Ein eindeutiger Modus ist nicht vorhanden, was bei stetigen Messgrößen wie Temperatur zu erwarten ist.</w:t>
+      </w:r>
+    </w:p>
+    <w:p>
+      <w:r>
+        <w:t xml:space="preserve">Die Stichprobenvarianz beträgt etwa 52,59 und beschreibt die Streuung der Temperaturwerte über den betrachteten Zeitraum. </w:t>
+      </w:r>
+      <w:proofErr w:type="gramStart"/>
+      <w:r>
+        <w:t>Die vergleichsweise</w:t>
+      </w:r>
+      <w:proofErr w:type="gramEnd"/>
+      <w:r>
+        <w:t xml:space="preserve"> hohe Varianz ist durch den jahreszeitlichen Temperaturverlauf mit niedrigen Winter- und hohen Sommertemperaturen erklärbar.</w:t>
       </w:r>
     </w:p>
     <w:p>
@@ -5778,24 +4993,14 @@
       <w:r>
         <w:t xml:space="preserve">Abbildung </w:t>
       </w:r>
-      <w:r>
-        <w:fldChar w:fldCharType="begin"/>
-      </w:r>
-      <w:r>
-        <w:instrText xml:space="preserve"> SEQ Abbildung \* ARABIC </w:instrText>
-      </w:r>
-      <w:r>
-        <w:fldChar w:fldCharType="separate"/>
-      </w:r>
-      <w:r>
-        <w:rPr>
-          <w:noProof/>
-        </w:rPr>
-        <w:t>28</w:t>
-      </w:r>
-      <w:r>
-        <w:fldChar w:fldCharType="end"/>
-      </w:r>
+      <w:fldSimple w:instr=" SEQ Abbildung \* ARABIC ">
+        <w:r>
+          <w:rPr>
+            <w:noProof/>
+          </w:rPr>
+          <w:t>28</w:t>
+        </w:r>
+      </w:fldSimple>
       <w:r>
         <w:t xml:space="preserve"> </w:t>
       </w:r>
@@ -5805,42 +5010,13 @@
     </w:p>
     <w:p>
       <w:r>
-        <w:t>Der Box-Whisker-Plot zeigt die Verteilung der Temperaturwerte über den</w:t>
-      </w:r>
-      <w:r>
-        <w:t xml:space="preserve"> </w:t>
-      </w:r>
-      <w:r>
-        <w:t>betrachteten Zeitraum eines Jahres. Der Median liegt annähernd in der</w:t>
-      </w:r>
-      <w:r>
-        <w:t xml:space="preserve"> </w:t>
-      </w:r>
-      <w:r>
-        <w:t>Mitte der Box, was auf eine weitgehend symmetrische Verteilung der</w:t>
-      </w:r>
-      <w:r>
-        <w:t xml:space="preserve"> </w:t>
-      </w:r>
-      <w:r>
-        <w:t>Temperaturwerte hindeutet.</w:t>
-      </w:r>
-    </w:p>
-    <w:p>
-      <w:r>
-        <w:t>Die große Spannweite zwischen Minimum und Maximum ist durch die</w:t>
-      </w:r>
-      <w:r>
-        <w:t xml:space="preserve"> </w:t>
-      </w:r>
-      <w:r>
-        <w:t>jahreszeitlichen Temperaturunterschiede zwischen Winter- und</w:t>
-      </w:r>
-      <w:r>
-        <w:t xml:space="preserve"> </w:t>
-      </w:r>
-      <w:r>
-        <w:t>Sommermonaten erklärbar.</w:t>
+        <w:lastRenderedPageBreak/>
+        <w:t>Der Box-Whisker-Plot zeigt die Verteilung der Temperaturwerte über den betrachteten Zeitraum eines Jahres. Der Median liegt annähernd in der Mitte der Box, was auf eine weitgehend symmetrische Verteilung der Temperaturwerte hindeutet.</w:t>
+      </w:r>
+    </w:p>
+    <w:p>
+      <w:r>
+        <w:t>Die große Spannweite zwischen Minimum und Maximum ist durch die jahreszeitlichen Temperaturunterschiede zwischen Winter- und Sommermonaten erklärbar.</w:t>
       </w:r>
     </w:p>
     <w:p>
@@ -5950,142 +5126,30 @@
     </w:p>
     <w:p>
       <w:r>
-        <w:t>Im Rahmen dieser Projektarbeit wurden mehrere Datensätze mit</w:t>
-      </w:r>
-      <w:r>
-        <w:t xml:space="preserve"> </w:t>
-      </w:r>
-      <w:r>
-        <w:t>unterschiedlicher Struktur und Zielsetzung statistisch analysiert. Ziel</w:t>
-      </w:r>
-      <w:r>
-        <w:t xml:space="preserve"> </w:t>
-      </w:r>
-      <w:r>
-        <w:t>der Arbeit war es, grundlegende Methoden der deskriptiven Statistik</w:t>
-      </w:r>
-      <w:r>
-        <w:t xml:space="preserve"> </w:t>
-      </w:r>
-      <w:r>
-        <w:t>anzuwenden, Daten aufzubereiten, geeignete Kennwerte zu bestimmen und</w:t>
-      </w:r>
-      <w:r>
-        <w:t xml:space="preserve"> </w:t>
-      </w:r>
-      <w:r>
-        <w:t>die Ergebnisse sowohl numerisch als auch grafisch darzustellen.</w:t>
-      </w:r>
-    </w:p>
-    <w:p>
-      <w:r>
-        <w:t>Die untersuchten Datensätze unterschieden sich deutlich hinsichtlich</w:t>
-      </w:r>
-      <w:r>
-        <w:t xml:space="preserve"> </w:t>
-      </w:r>
-      <w:r>
-        <w:t>ihrer Dimensionalität und Aussagekraft. Während die ersten Datensätze</w:t>
-      </w:r>
-      <w:r>
-        <w:t xml:space="preserve"> </w:t>
-      </w:r>
-      <w:r>
-        <w:t>primär zur Analyse von Lage- und Streuungskennwerten dienten, wurde im</w:t>
-      </w:r>
-      <w:r>
-        <w:t xml:space="preserve"> </w:t>
-      </w:r>
-      <w:r>
-        <w:t>Datensatz 3 zusätzlich der Zusammenhang zwischen zwei Variablen mithilfe</w:t>
-      </w:r>
-      <w:r>
-        <w:t xml:space="preserve"> </w:t>
-      </w:r>
-      <w:r>
-        <w:t>von Scatterplots, Curve Fitting und Korrelationsmaßen untersucht. Der</w:t>
-      </w:r>
-      <w:r>
-        <w:t xml:space="preserve"> </w:t>
-      </w:r>
-      <w:r>
-        <w:t>Datensatz 4 stellte eine eindimensionale Messreihe dar und eignete sich</w:t>
-      </w:r>
-      <w:r>
-        <w:t xml:space="preserve"> </w:t>
-      </w:r>
-      <w:r>
-        <w:t>besonders zur Demonstration der statistischen Auswertung einer einzelnen</w:t>
-      </w:r>
-      <w:r>
-        <w:t xml:space="preserve"> </w:t>
-      </w:r>
-      <w:r>
-        <w:t>Messgröße über einen längeren Zeitraum.</w:t>
-      </w:r>
-    </w:p>
-    <w:p>
-      <w:r>
-        <w:t>Die Ergebnisse zeigen, dass statistische Kennwerte stets im Kontext der</w:t>
-      </w:r>
-      <w:r>
-        <w:t xml:space="preserve"> </w:t>
-      </w:r>
-      <w:r>
-        <w:t>zugrunde liegenden Daten interpretiert werden müssen. Insbesondere</w:t>
-      </w:r>
-      <w:r>
-        <w:t xml:space="preserve"> </w:t>
-      </w:r>
-      <w:r>
-        <w:t>wurde deutlich, dass ein statistischer Zusammenhang nicht zwangsläufig</w:t>
-      </w:r>
-      <w:r>
-        <w:t xml:space="preserve"> </w:t>
-      </w:r>
-      <w:r>
-        <w:t>auf einen kausalen Zusammenhang schließen lässt. Grafische Darstellungen</w:t>
-      </w:r>
-      <w:r>
-        <w:t xml:space="preserve"> </w:t>
-      </w:r>
-      <w:r>
-        <w:t>erwiesen sich als wichtige Ergänzung zur numerischen Analyse, da sie</w:t>
-      </w:r>
-      <w:r>
-        <w:t xml:space="preserve"> </w:t>
-      </w:r>
-      <w:r>
-        <w:t>Verteilungen, Ausreißer und Trends anschaulich verdeutlichen.</w:t>
-      </w:r>
-    </w:p>
-    <w:p>
-      <w:r>
-        <w:t>Zusammenfassend hat die Projektarbeit gezeigt, dass eine sorgfältige</w:t>
-      </w:r>
-      <w:r>
-        <w:t xml:space="preserve"> </w:t>
-      </w:r>
-      <w:r>
-        <w:t>Datenaufbereitung sowie die bewusste Auswahl geeigneter statistischer</w:t>
-      </w:r>
-      <w:r>
-        <w:t xml:space="preserve"> </w:t>
-      </w:r>
-      <w:r>
-        <w:t>Methoden entscheidend für eine aussagekräftige Analyse sind. Die</w:t>
-      </w:r>
-      <w:r>
-        <w:t xml:space="preserve"> </w:t>
-      </w:r>
-      <w:r>
-        <w:t>verwendeten Methoden bilden eine solide Grundlage für weiterführende</w:t>
-      </w:r>
-      <w:r>
-        <w:t xml:space="preserve"> </w:t>
-      </w:r>
-      <w:r>
-        <w:t>statistische und datenanalytische Fragestellungen.</w:t>
+        <w:t>Im Rahmen dieser Projektarbeit wurden mehrere Datensätze mit unterschiedlicher Struktur und Zielsetzung statistisch analysiert. Ziel der Arbeit war es, grundlegende Methoden der deskriptiven Statistik anzuwenden, Daten aufzubereiten, geeignete Kennwerte zu bestimmen und die Ergebnisse sowohl numerisch als auch grafisch darzustellen.</w:t>
+      </w:r>
+    </w:p>
+    <w:p>
+      <w:r>
+        <w:t xml:space="preserve">Die untersuchten Datensätze unterschieden sich deutlich hinsichtlich ihrer Dimensionalität und Aussagekraft. Während die ersten Datensätze primär zur Analyse von Lage- und Streuungskennwerten dienten, wurde im Datensatz 3 zusätzlich der Zusammenhang zwischen zwei Variablen mithilfe von Scatterplots, </w:t>
+      </w:r>
+      <w:proofErr w:type="spellStart"/>
+      <w:r>
+        <w:t>Curve</w:t>
+      </w:r>
+      <w:proofErr w:type="spellEnd"/>
+      <w:r>
+        <w:t xml:space="preserve"> Fitting und Korrelationsmaßen untersucht. Der Datensatz 4 stellte eine eindimensionale Messreihe dar und eignete sich besonders zur Demonstration der statistischen Auswertung einer einzelnen Messgröße über einen längeren Zeitraum.</w:t>
+      </w:r>
+    </w:p>
+    <w:p>
+      <w:r>
+        <w:t>Die Ergebnisse zeigen, dass statistische Kennwerte stets im Kontext der zugrunde liegenden Daten interpretiert werden müssen. Insbesondere wurde deutlich, dass ein statistischer Zusammenhang nicht zwangsläufig auf einen kausalen Zusammenhang schließen lässt. Grafische Darstellungen erwiesen sich als wichtige Ergänzung zur numerischen Analyse, da sie Verteilungen, Ausreißer und Trends anschaulich verdeutlichen.</w:t>
+      </w:r>
+    </w:p>
+    <w:p>
+      <w:r>
+        <w:t>Zusammenfassend hat die Projektarbeit gezeigt, dass eine sorgfältige Datenaufbereitung sowie die bewusste Auswahl geeigneter statistischer Methoden entscheidend für eine aussagekräftige Analyse sind. Die verwendeten Methoden bilden eine solide Grundlage für weiterführende statistische und datenanalytische Fragestellungen.</w:t>
       </w:r>
     </w:p>
     <w:p>
@@ -7921,6 +6985,7 @@
   <w:style w:type="character" w:default="1" w:styleId="Absatz-Standardschriftart">
     <w:name w:val="Default Paragraph Font"/>
     <w:uiPriority w:val="1"/>
+    <w:semiHidden/>
     <w:unhideWhenUsed/>
   </w:style>
   <w:style w:type="table" w:default="1" w:styleId="NormaleTabelle">

</xml_diff>